<commit_message>
que saco. toda hora tem que preencher esssa descrição.
</commit_message>
<xml_diff>
--- a/Gestao Estrategica TI/02 - Alinhamento Estratégico de TI/Estudo de Caso.docx
+++ b/Gestao Estrategica TI/02 - Alinhamento Estratégico de TI/Estudo de Caso.docx
@@ -585,13 +585,15 @@
     <w:tbl>
       <w:tblPr>
         <w:tblStyle w:val="GradeMdia3-nfase1"/>
-        <w:tblW w:w="0" w:type="auto"/>
+        <w:tblW w:w="10207" w:type="dxa"/>
+        <w:tblInd w:w="-743" w:type="dxa"/>
         <w:tblLook w:val="04A0" w:firstRow="1" w:lastRow="0" w:firstColumn="1" w:lastColumn="0" w:noHBand="0" w:noVBand="1"/>
       </w:tblPr>
       <w:tblGrid>
-        <w:gridCol w:w="3487"/>
-        <w:gridCol w:w="3595"/>
-        <w:gridCol w:w="1638"/>
+        <w:gridCol w:w="2836"/>
+        <w:gridCol w:w="1815"/>
+        <w:gridCol w:w="3287"/>
+        <w:gridCol w:w="2269"/>
       </w:tblGrid>
       <w:tr>
         <w:trPr>
@@ -600,7 +602,7 @@
         <w:tc>
           <w:tcPr>
             <w:cnfStyle w:val="001000000000" w:firstRow="0" w:lastRow="0" w:firstColumn="1" w:lastColumn="0" w:oddVBand="0" w:evenVBand="0" w:oddHBand="0" w:evenHBand="0" w:firstRowFirstColumn="0" w:firstRowLastColumn="0" w:lastRowFirstColumn="0" w:lastRowLastColumn="0"/>
-            <w:tcW w:w="0" w:type="auto"/>
+            <w:tcW w:w="2836" w:type="dxa"/>
             <w:hideMark/>
           </w:tcPr>
           <w:p>
@@ -628,7 +630,7 @@
         </w:tc>
         <w:tc>
           <w:tcPr>
-            <w:tcW w:w="0" w:type="auto"/>
+            <w:tcW w:w="1815" w:type="dxa"/>
             <w:hideMark/>
           </w:tcPr>
           <w:p>
@@ -657,7 +659,7 @@
         </w:tc>
         <w:tc>
           <w:tcPr>
-            <w:tcW w:w="0" w:type="auto"/>
+            <w:tcW w:w="3287" w:type="dxa"/>
             <w:hideMark/>
           </w:tcPr>
           <w:p>
@@ -684,6 +686,77 @@
             </w:r>
           </w:p>
         </w:tc>
+        <w:tc>
+          <w:tcPr>
+            <w:tcW w:w="2269" w:type="dxa"/>
+          </w:tcPr>
+          <w:p>
+            <w:pPr>
+              <w:spacing w:line="0" w:lineRule="atLeast"/>
+              <w:jc w:val="center"/>
+              <w:cnfStyle w:val="100000000000" w:firstRow="1" w:lastRow="0" w:firstColumn="0" w:lastColumn="0" w:oddVBand="0" w:evenVBand="0" w:oddHBand="0" w:evenHBand="0" w:firstRowFirstColumn="0" w:firstRowLastColumn="0" w:lastRowFirstColumn="0" w:lastRowLastColumn="0"/>
+              <w:rPr>
+                <w:rFonts w:ascii="Calibri" w:eastAsia="Times New Roman" w:hAnsi="Calibri" w:cs="Calibri"/>
+                <w:color w:val="FFFFFF"/>
+                <w:sz w:val="23"/>
+                <w:szCs w:val="23"/>
+                <w:lang w:eastAsia="pt-BR"/>
+              </w:rPr>
+            </w:pPr>
+            <w:r>
+              <w:rPr>
+                <w:rFonts w:ascii="Calibri" w:eastAsia="Times New Roman" w:hAnsi="Calibri" w:cs="Calibri"/>
+                <w:color w:val="FFFFFF"/>
+                <w:sz w:val="23"/>
+                <w:szCs w:val="23"/>
+                <w:lang w:eastAsia="pt-BR"/>
+              </w:rPr>
+              <w:t xml:space="preserve">Qualidade % taxa de </w:t>
+            </w:r>
+            <w:proofErr w:type="gramStart"/>
+            <w:r>
+              <w:rPr>
+                <w:rFonts w:ascii="Calibri" w:eastAsia="Times New Roman" w:hAnsi="Calibri" w:cs="Calibri"/>
+                <w:color w:val="FFFFFF"/>
+                <w:sz w:val="23"/>
+                <w:szCs w:val="23"/>
+                <w:lang w:eastAsia="pt-BR"/>
+              </w:rPr>
+              <w:t>erro</w:t>
+            </w:r>
+            <w:r>
+              <w:rPr>
+                <w:rFonts w:ascii="Calibri" w:eastAsia="Times New Roman" w:hAnsi="Calibri" w:cs="Calibri"/>
+                <w:color w:val="FFFFFF"/>
+                <w:sz w:val="23"/>
+                <w:szCs w:val="23"/>
+                <w:lang w:eastAsia="pt-BR"/>
+              </w:rPr>
+              <w:t>s</w:t>
+            </w:r>
+            <w:r>
+              <w:rPr>
+                <w:rFonts w:ascii="Calibri" w:eastAsia="Times New Roman" w:hAnsi="Calibri" w:cs="Calibri"/>
+                <w:color w:val="FFFFFF"/>
+                <w:sz w:val="23"/>
+                <w:szCs w:val="23"/>
+                <w:lang w:eastAsia="pt-BR"/>
+              </w:rPr>
+              <w:t xml:space="preserve"> máxima</w:t>
+            </w:r>
+            <w:proofErr w:type="gramEnd"/>
+            <w:r>
+              <w:rPr>
+                <w:rFonts w:ascii="Calibri" w:eastAsia="Times New Roman" w:hAnsi="Calibri" w:cs="Calibri"/>
+                <w:color w:val="FFFFFF"/>
+                <w:sz w:val="23"/>
+                <w:szCs w:val="23"/>
+                <w:lang w:eastAsia="pt-BR"/>
+              </w:rPr>
+              <w:t xml:space="preserve"> (pós-entrega)</w:t>
+            </w:r>
+          </w:p>
+        </w:tc>
       </w:tr>
       <w:tr>
         <w:trPr>
@@ -692,7 +765,7 @@
         <w:tc>
           <w:tcPr>
             <w:cnfStyle w:val="001000000000" w:firstRow="0" w:lastRow="0" w:firstColumn="1" w:lastColumn="0" w:oddVBand="0" w:evenVBand="0" w:oddHBand="0" w:evenHBand="0" w:firstRowFirstColumn="0" w:firstRowLastColumn="0" w:lastRowFirstColumn="0" w:lastRowLastColumn="0"/>
-            <w:tcW w:w="0" w:type="auto"/>
+            <w:tcW w:w="2836" w:type="dxa"/>
             <w:hideMark/>
           </w:tcPr>
           <w:p>
@@ -718,7 +791,7 @@
         </w:tc>
         <w:tc>
           <w:tcPr>
-            <w:tcW w:w="0" w:type="auto"/>
+            <w:tcW w:w="1815" w:type="dxa"/>
             <w:hideMark/>
           </w:tcPr>
           <w:p>
@@ -746,7 +819,7 @@
         </w:tc>
         <w:tc>
           <w:tcPr>
-            <w:tcW w:w="0" w:type="auto"/>
+            <w:tcW w:w="3287" w:type="dxa"/>
             <w:hideMark/>
           </w:tcPr>
           <w:p>
@@ -772,12 +845,41 @@
             </w:r>
           </w:p>
         </w:tc>
+        <w:tc>
+          <w:tcPr>
+            <w:tcW w:w="2269" w:type="dxa"/>
+          </w:tcPr>
+          <w:p>
+            <w:pPr>
+              <w:spacing w:line="0" w:lineRule="atLeast"/>
+              <w:jc w:val="center"/>
+              <w:cnfStyle w:val="000000100000" w:firstRow="0" w:lastRow="0" w:firstColumn="0" w:lastColumn="0" w:oddVBand="0" w:evenVBand="0" w:oddHBand="1" w:evenHBand="0" w:firstRowFirstColumn="0" w:firstRowLastColumn="0" w:lastRowFirstColumn="0" w:lastRowLastColumn="0"/>
+              <w:rPr>
+                <w:rFonts w:ascii="Calibri" w:eastAsia="Times New Roman" w:hAnsi="Calibri" w:cs="Calibri"/>
+                <w:color w:val="000000"/>
+                <w:sz w:val="23"/>
+                <w:szCs w:val="23"/>
+                <w:lang w:eastAsia="pt-BR"/>
+              </w:rPr>
+            </w:pPr>
+            <w:r>
+              <w:rPr>
+                <w:rFonts w:ascii="Calibri" w:eastAsia="Times New Roman" w:hAnsi="Calibri" w:cs="Calibri"/>
+                <w:color w:val="000000"/>
+                <w:sz w:val="23"/>
+                <w:szCs w:val="23"/>
+                <w:lang w:eastAsia="pt-BR"/>
+              </w:rPr>
+              <w:t>2%</w:t>
+            </w:r>
+          </w:p>
+        </w:tc>
       </w:tr>
       <w:tr>
         <w:tc>
           <w:tcPr>
             <w:cnfStyle w:val="001000000000" w:firstRow="0" w:lastRow="0" w:firstColumn="1" w:lastColumn="0" w:oddVBand="0" w:evenVBand="0" w:oddHBand="0" w:evenHBand="0" w:firstRowFirstColumn="0" w:firstRowLastColumn="0" w:lastRowFirstColumn="0" w:lastRowLastColumn="0"/>
-            <w:tcW w:w="0" w:type="auto"/>
+            <w:tcW w:w="2836" w:type="dxa"/>
             <w:hideMark/>
           </w:tcPr>
           <w:p>
@@ -814,7 +916,7 @@
         </w:tc>
         <w:tc>
           <w:tcPr>
-            <w:tcW w:w="0" w:type="auto"/>
+            <w:tcW w:w="1815" w:type="dxa"/>
             <w:hideMark/>
           </w:tcPr>
           <w:p>
@@ -842,7 +944,7 @@
         </w:tc>
         <w:tc>
           <w:tcPr>
-            <w:tcW w:w="0" w:type="auto"/>
+            <w:tcW w:w="3287" w:type="dxa"/>
             <w:hideMark/>
           </w:tcPr>
           <w:p>
@@ -868,6 +970,45 @@
             </w:r>
           </w:p>
         </w:tc>
+        <w:tc>
+          <w:tcPr>
+            <w:tcW w:w="2269" w:type="dxa"/>
+          </w:tcPr>
+          <w:p>
+            <w:pPr>
+              <w:spacing w:line="0" w:lineRule="atLeast"/>
+              <w:jc w:val="center"/>
+              <w:cnfStyle w:val="000000000000" w:firstRow="0" w:lastRow="0" w:firstColumn="0" w:lastColumn="0" w:oddVBand="0" w:evenVBand="0" w:oddHBand="0" w:evenHBand="0" w:firstRowFirstColumn="0" w:firstRowLastColumn="0" w:lastRowFirstColumn="0" w:lastRowLastColumn="0"/>
+              <w:rPr>
+                <w:rFonts w:ascii="Calibri" w:eastAsia="Times New Roman" w:hAnsi="Calibri" w:cs="Calibri"/>
+                <w:color w:val="000000"/>
+                <w:sz w:val="23"/>
+                <w:szCs w:val="23"/>
+                <w:lang w:eastAsia="pt-BR"/>
+              </w:rPr>
+            </w:pPr>
+            <w:r>
+              <w:rPr>
+                <w:rFonts w:ascii="Calibri" w:eastAsia="Times New Roman" w:hAnsi="Calibri" w:cs="Calibri"/>
+                <w:color w:val="000000"/>
+                <w:sz w:val="23"/>
+                <w:szCs w:val="23"/>
+                <w:lang w:eastAsia="pt-BR"/>
+              </w:rPr>
+              <w:t>5</w:t>
+            </w:r>
+            <w:r>
+              <w:rPr>
+                <w:rFonts w:ascii="Calibri" w:eastAsia="Times New Roman" w:hAnsi="Calibri" w:cs="Calibri"/>
+                <w:color w:val="000000"/>
+                <w:sz w:val="23"/>
+                <w:szCs w:val="23"/>
+                <w:lang w:eastAsia="pt-BR"/>
+              </w:rPr>
+              <w:t>%</w:t>
+            </w:r>
+          </w:p>
+        </w:tc>
       </w:tr>
       <w:tr>
         <w:trPr>
@@ -876,7 +1017,7 @@
         <w:tc>
           <w:tcPr>
             <w:cnfStyle w:val="001000000000" w:firstRow="0" w:lastRow="0" w:firstColumn="1" w:lastColumn="0" w:oddVBand="0" w:evenVBand="0" w:oddHBand="0" w:evenHBand="0" w:firstRowFirstColumn="0" w:firstRowLastColumn="0" w:lastRowFirstColumn="0" w:lastRowLastColumn="0"/>
-            <w:tcW w:w="0" w:type="auto"/>
+            <w:tcW w:w="2836" w:type="dxa"/>
             <w:hideMark/>
           </w:tcPr>
           <w:p>
@@ -902,7 +1043,7 @@
         </w:tc>
         <w:tc>
           <w:tcPr>
-            <w:tcW w:w="0" w:type="auto"/>
+            <w:tcW w:w="1815" w:type="dxa"/>
             <w:hideMark/>
           </w:tcPr>
           <w:p>
@@ -930,7 +1071,7 @@
         </w:tc>
         <w:tc>
           <w:tcPr>
-            <w:tcW w:w="0" w:type="auto"/>
+            <w:tcW w:w="3287" w:type="dxa"/>
             <w:hideMark/>
           </w:tcPr>
           <w:p>
@@ -956,12 +1097,51 @@
             </w:r>
           </w:p>
         </w:tc>
+        <w:tc>
+          <w:tcPr>
+            <w:tcW w:w="2269" w:type="dxa"/>
+          </w:tcPr>
+          <w:p>
+            <w:pPr>
+              <w:spacing w:line="0" w:lineRule="atLeast"/>
+              <w:jc w:val="center"/>
+              <w:cnfStyle w:val="000000100000" w:firstRow="0" w:lastRow="0" w:firstColumn="0" w:lastColumn="0" w:oddVBand="0" w:evenVBand="0" w:oddHBand="1" w:evenHBand="0" w:firstRowFirstColumn="0" w:firstRowLastColumn="0" w:lastRowFirstColumn="0" w:lastRowLastColumn="0"/>
+              <w:rPr>
+                <w:rFonts w:ascii="Calibri" w:eastAsia="Times New Roman" w:hAnsi="Calibri" w:cs="Calibri"/>
+                <w:color w:val="000000"/>
+                <w:sz w:val="23"/>
+                <w:szCs w:val="23"/>
+                <w:lang w:eastAsia="pt-BR"/>
+              </w:rPr>
+            </w:pPr>
+            <w:r>
+              <w:rPr>
+                <w:rFonts w:ascii="Calibri" w:eastAsia="Times New Roman" w:hAnsi="Calibri" w:cs="Calibri"/>
+                <w:color w:val="000000"/>
+                <w:sz w:val="23"/>
+                <w:szCs w:val="23"/>
+                <w:lang w:eastAsia="pt-BR"/>
+              </w:rPr>
+              <w:t>5</w:t>
+            </w:r>
+            <w:r>
+              <w:rPr>
+                <w:rFonts w:ascii="Calibri" w:eastAsia="Times New Roman" w:hAnsi="Calibri" w:cs="Calibri"/>
+                <w:color w:val="000000"/>
+                <w:sz w:val="23"/>
+                <w:szCs w:val="23"/>
+                <w:lang w:eastAsia="pt-BR"/>
+              </w:rPr>
+              <w:t>%</w:t>
+            </w:r>
+          </w:p>
+        </w:tc>
       </w:tr>
       <w:tr>
         <w:tc>
           <w:tcPr>
             <w:cnfStyle w:val="001000000000" w:firstRow="0" w:lastRow="0" w:firstColumn="1" w:lastColumn="0" w:oddVBand="0" w:evenVBand="0" w:oddHBand="0" w:evenHBand="0" w:firstRowFirstColumn="0" w:firstRowLastColumn="0" w:lastRowFirstColumn="0" w:lastRowLastColumn="0"/>
-            <w:tcW w:w="0" w:type="auto"/>
+            <w:tcW w:w="2836" w:type="dxa"/>
             <w:hideMark/>
           </w:tcPr>
           <w:p>
@@ -987,7 +1167,7 @@
         </w:tc>
         <w:tc>
           <w:tcPr>
-            <w:tcW w:w="0" w:type="auto"/>
+            <w:tcW w:w="1815" w:type="dxa"/>
             <w:hideMark/>
           </w:tcPr>
           <w:p>
@@ -1015,7 +1195,7 @@
         </w:tc>
         <w:tc>
           <w:tcPr>
-            <w:tcW w:w="0" w:type="auto"/>
+            <w:tcW w:w="3287" w:type="dxa"/>
             <w:hideMark/>
           </w:tcPr>
           <w:p>
@@ -1038,6 +1218,45 @@
                 <w:lang w:eastAsia="pt-BR"/>
               </w:rPr>
               <w:t>Relevante</w:t>
+            </w:r>
+          </w:p>
+        </w:tc>
+        <w:tc>
+          <w:tcPr>
+            <w:tcW w:w="2269" w:type="dxa"/>
+          </w:tcPr>
+          <w:p>
+            <w:pPr>
+              <w:spacing w:line="0" w:lineRule="atLeast"/>
+              <w:jc w:val="center"/>
+              <w:cnfStyle w:val="000000000000" w:firstRow="0" w:lastRow="0" w:firstColumn="0" w:lastColumn="0" w:oddVBand="0" w:evenVBand="0" w:oddHBand="0" w:evenHBand="0" w:firstRowFirstColumn="0" w:firstRowLastColumn="0" w:lastRowFirstColumn="0" w:lastRowLastColumn="0"/>
+              <w:rPr>
+                <w:rFonts w:ascii="Calibri" w:eastAsia="Times New Roman" w:hAnsi="Calibri" w:cs="Calibri"/>
+                <w:color w:val="000000"/>
+                <w:sz w:val="23"/>
+                <w:szCs w:val="23"/>
+                <w:lang w:eastAsia="pt-BR"/>
+              </w:rPr>
+            </w:pPr>
+            <w:r>
+              <w:rPr>
+                <w:rFonts w:ascii="Calibri" w:eastAsia="Times New Roman" w:hAnsi="Calibri" w:cs="Calibri"/>
+                <w:color w:val="000000"/>
+                <w:sz w:val="23"/>
+                <w:szCs w:val="23"/>
+                <w:lang w:eastAsia="pt-BR"/>
+              </w:rPr>
+              <w:t>8</w:t>
+            </w:r>
+            <w:r>
+              <w:rPr>
+                <w:rFonts w:ascii="Calibri" w:eastAsia="Times New Roman" w:hAnsi="Calibri" w:cs="Calibri"/>
+                <w:color w:val="000000"/>
+                <w:sz w:val="23"/>
+                <w:szCs w:val="23"/>
+                <w:lang w:eastAsia="pt-BR"/>
+              </w:rPr>
+              <w:t>%</w:t>
             </w:r>
           </w:p>
         </w:tc>
@@ -1067,8 +1286,6 @@
       <w:r>
         <w:t>.</w:t>
       </w:r>
-      <w:bookmarkStart w:id="0" w:name="_GoBack"/>
-      <w:bookmarkEnd w:id="0"/>
     </w:p>
     <w:tbl>
       <w:tblPr>
@@ -1424,7 +1641,1333 @@
         <mc:AlternateContent>
           <mc:Choice Requires="wps">
             <w:drawing>
-              <wp:anchor distT="0" distB="0" distL="114300" distR="114300" simplePos="0" relativeHeight="251689984" behindDoc="0" locked="0" layoutInCell="1" allowOverlap="1" wp14:anchorId="5748250F" wp14:editId="05C28A5E">
+              <wp:anchor distT="0" distB="0" distL="114300" distR="114300" simplePos="0" relativeHeight="251699200" behindDoc="0" locked="0" layoutInCell="1" allowOverlap="1">
+                <wp:simplePos x="0" y="0"/>
+                <wp:positionH relativeFrom="column">
+                  <wp:posOffset>6148705</wp:posOffset>
+                </wp:positionH>
+                <wp:positionV relativeFrom="paragraph">
+                  <wp:posOffset>1871414</wp:posOffset>
+                </wp:positionV>
+                <wp:extent cx="9525" cy="1372166"/>
+                <wp:effectExtent l="95250" t="38100" r="66675" b="19050"/>
+                <wp:wrapNone/>
+                <wp:docPr id="460" name="Conector de seta reta 460"/>
+                <wp:cNvGraphicFramePr/>
+                <a:graphic xmlns:a="http://schemas.openxmlformats.org/drawingml/2006/main">
+                  <a:graphicData uri="http://schemas.microsoft.com/office/word/2010/wordprocessingShape">
+                    <wps:wsp>
+                      <wps:cNvCnPr/>
+                      <wps:spPr>
+                        <a:xfrm flipH="1" flipV="1">
+                          <a:off x="0" y="0"/>
+                          <a:ext cx="9525" cy="1372166"/>
+                        </a:xfrm>
+                        <a:prstGeom prst="straightConnector1">
+                          <a:avLst/>
+                        </a:prstGeom>
+                        <a:ln>
+                          <a:tailEnd type="arrow"/>
+                        </a:ln>
+                      </wps:spPr>
+                      <wps:style>
+                        <a:lnRef idx="1">
+                          <a:schemeClr val="accent1"/>
+                        </a:lnRef>
+                        <a:fillRef idx="0">
+                          <a:schemeClr val="accent1"/>
+                        </a:fillRef>
+                        <a:effectRef idx="0">
+                          <a:schemeClr val="accent1"/>
+                        </a:effectRef>
+                        <a:fontRef idx="minor">
+                          <a:schemeClr val="tx1"/>
+                        </a:fontRef>
+                      </wps:style>
+                      <wps:bodyPr/>
+                    </wps:wsp>
+                  </a:graphicData>
+                </a:graphic>
+              </wp:anchor>
+            </w:drawing>
+          </mc:Choice>
+          <mc:Fallback>
+            <w:pict>
+              <v:shapetype id="_x0000_t32" coordsize="21600,21600" o:spt="32" o:oned="t" path="m,l21600,21600e" filled="f">
+                <v:path arrowok="t" fillok="f" o:connecttype="none"/>
+                <o:lock v:ext="edit" shapetype="t"/>
+              </v:shapetype>
+              <v:shape id="Conector de seta reta 460" o:spid="_x0000_s1026" type="#_x0000_t32" style="position:absolute;margin-left:484.15pt;margin-top:147.35pt;width:.75pt;height:108.05pt;flip:x y;z-index:251699200;visibility:visible;mso-wrap-style:square;mso-wrap-distance-left:9pt;mso-wrap-distance-top:0;mso-wrap-distance-right:9pt;mso-wrap-distance-bottom:0;mso-position-horizontal:absolute;mso-position-horizontal-relative:text;mso-position-vertical:absolute;mso-position-vertical-relative:text" o:gfxdata="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" strokecolor="#4579b8 [3044]">
+                <v:stroke endarrow="open"/>
+              </v:shape>
+            </w:pict>
+          </mc:Fallback>
+        </mc:AlternateContent>
+      </w:r>
+      <w:r>
+        <w:rPr>
+          <w:noProof/>
+          <w:lang w:eastAsia="pt-BR"/>
+        </w:rPr>
+        <mc:AlternateContent>
+          <mc:Choice Requires="wpg">
+            <w:drawing>
+              <wp:anchor distT="0" distB="0" distL="114300" distR="114300" simplePos="0" relativeHeight="251698176" behindDoc="0" locked="0" layoutInCell="1" allowOverlap="1" wp14:anchorId="4B884664" wp14:editId="4601449E">
+                <wp:simplePos x="0" y="0"/>
+                <wp:positionH relativeFrom="column">
+                  <wp:posOffset>5139055</wp:posOffset>
+                </wp:positionH>
+                <wp:positionV relativeFrom="paragraph">
+                  <wp:posOffset>3243580</wp:posOffset>
+                </wp:positionV>
+                <wp:extent cx="2495550" cy="1466850"/>
+                <wp:effectExtent l="0" t="0" r="0" b="0"/>
+                <wp:wrapNone/>
+                <wp:docPr id="21" name="Grupo 21"/>
+                <wp:cNvGraphicFramePr/>
+                <a:graphic xmlns:a="http://schemas.openxmlformats.org/drawingml/2006/main">
+                  <a:graphicData uri="http://schemas.microsoft.com/office/word/2010/wordprocessingGroup">
+                    <wpg:wgp>
+                      <wpg:cNvGrpSpPr/>
+                      <wpg:grpSpPr>
+                        <a:xfrm>
+                          <a:off x="0" y="0"/>
+                          <a:ext cx="2495550" cy="1466850"/>
+                          <a:chOff x="-1404637" y="57152"/>
+                          <a:chExt cx="2632160" cy="1143178"/>
+                        </a:xfrm>
+                      </wpg:grpSpPr>
+                      <wps:wsp>
+                        <wps:cNvPr id="457" name="Elipse 457"/>
+                        <wps:cNvSpPr/>
+                        <wps:spPr>
+                          <a:xfrm>
+                            <a:off x="-1404637" y="57152"/>
+                            <a:ext cx="2501962" cy="857366"/>
+                          </a:xfrm>
+                          <a:prstGeom prst="ellipse">
+                            <a:avLst/>
+                          </a:prstGeom>
+                        </wps:spPr>
+                        <wps:style>
+                          <a:lnRef idx="2">
+                            <a:schemeClr val="accent1">
+                              <a:shade val="50000"/>
+                            </a:schemeClr>
+                          </a:lnRef>
+                          <a:fillRef idx="1">
+                            <a:schemeClr val="accent1"/>
+                          </a:fillRef>
+                          <a:effectRef idx="0">
+                            <a:schemeClr val="accent1"/>
+                          </a:effectRef>
+                          <a:fontRef idx="minor">
+                            <a:schemeClr val="lt1"/>
+                          </a:fontRef>
+                        </wps:style>
+                        <wps:txbx>
+                          <w:txbxContent>
+                            <w:p>
+                              <w:pPr>
+                                <w:jc w:val="center"/>
+                                <w:rPr>
+                                  <w:sz w:val="20"/>
+                                  <w:szCs w:val="20"/>
+                                </w:rPr>
+                              </w:pPr>
+                              <w:r>
+                                <w:rPr>
+                                  <w:sz w:val="20"/>
+                                  <w:szCs w:val="20"/>
+                                </w:rPr>
+                                <w:t>Testar o módulo exaustivamente para evitar erros pós-implantação</w:t>
+                              </w:r>
+                            </w:p>
+                          </w:txbxContent>
+                        </wps:txbx>
+                        <wps:bodyPr rot="0" spcFirstLastPara="0" vertOverflow="overflow" horzOverflow="overflow" vert="horz" wrap="square" lIns="91440" tIns="45720" rIns="91440" bIns="45720" numCol="1" spcCol="0" rtlCol="0" fromWordArt="0" anchor="ctr" anchorCtr="0" forceAA="0" compatLnSpc="1">
+                          <a:prstTxWarp prst="textNoShape">
+                            <a:avLst/>
+                          </a:prstTxWarp>
+                          <a:noAutofit/>
+                        </wps:bodyPr>
+                      </wps:wsp>
+                      <wps:wsp>
+                        <wps:cNvPr id="459" name="Caixa de Texto 2"/>
+                        <wps:cNvSpPr txBox="1">
+                          <a:spLocks noChangeArrowheads="1"/>
+                        </wps:cNvSpPr>
+                        <wps:spPr bwMode="auto">
+                          <a:xfrm>
+                            <a:off x="-602121" y="914580"/>
+                            <a:ext cx="1829644" cy="285750"/>
+                          </a:xfrm>
+                          <a:prstGeom prst="rect">
+                            <a:avLst/>
+                          </a:prstGeom>
+                          <a:noFill/>
+                          <a:ln w="9525">
+                            <a:noFill/>
+                            <a:miter lim="800000"/>
+                            <a:headEnd/>
+                            <a:tailEnd/>
+                          </a:ln>
+                        </wps:spPr>
+                        <wps:txbx>
+                          <w:txbxContent>
+                            <w:p>
+                              <w:pPr>
+                                <w:rPr>
+                                  <w:sz w:val="20"/>
+                                  <w:szCs w:val="20"/>
+                                </w:rPr>
+                              </w:pPr>
+                              <w:r>
+                                <w:rPr>
+                                  <w:sz w:val="20"/>
+                                  <w:szCs w:val="20"/>
+                                </w:rPr>
+                                <w:t>[Excelência Operacional]</w:t>
+                              </w:r>
+                            </w:p>
+                            <w:p>
+                              <w:pPr>
+                                <w:rPr>
+                                  <w:sz w:val="20"/>
+                                  <w:szCs w:val="20"/>
+                                </w:rPr>
+                              </w:pPr>
+                            </w:p>
+                          </w:txbxContent>
+                        </wps:txbx>
+                        <wps:bodyPr rot="0" vert="horz" wrap="square" lIns="91440" tIns="45720" rIns="91440" bIns="45720" anchor="t" anchorCtr="0">
+                          <a:noAutofit/>
+                        </wps:bodyPr>
+                      </wps:wsp>
+                    </wpg:wgp>
+                  </a:graphicData>
+                </a:graphic>
+                <wp14:sizeRelH relativeFrom="margin">
+                  <wp14:pctWidth>0</wp14:pctWidth>
+                </wp14:sizeRelH>
+                <wp14:sizeRelV relativeFrom="margin">
+                  <wp14:pctHeight>0</wp14:pctHeight>
+                </wp14:sizeRelV>
+              </wp:anchor>
+            </w:drawing>
+          </mc:Choice>
+          <mc:Fallback>
+            <w:pict>
+              <v:group id="Grupo 21" o:spid="_x0000_s1029" style="position:absolute;left:0;text-align:left;margin-left:404.65pt;margin-top:255.4pt;width:196.5pt;height:115.5pt;z-index:251698176;mso-width-relative:margin;mso-height-relative:margin" coordorigin="-14046,571" coordsize="26321,11431" o:gfxdata="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">
+                <v:oval id="Elipse 457" o:spid="_x0000_s1030" style="position:absolute;left:-14046;top:571;width:25019;height:8574;visibility:visible;mso-wrap-style:square;v-text-anchor:middle" o:gfxdata="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" fillcolor="#4f81bd [3204]" strokecolor="#243f60 [1604]" strokeweight="2pt">
+                  <v:textbox>
+                    <w:txbxContent>
+                      <w:p>
+                        <w:pPr>
+                          <w:jc w:val="center"/>
+                          <w:rPr>
+                            <w:sz w:val="20"/>
+                            <w:szCs w:val="20"/>
+                          </w:rPr>
+                        </w:pPr>
+                        <w:r>
+                          <w:rPr>
+                            <w:sz w:val="20"/>
+                            <w:szCs w:val="20"/>
+                          </w:rPr>
+                          <w:t>Testar o módulo exaustivamente para evitar erros pós-implantação</w:t>
+                        </w:r>
+                      </w:p>
+                    </w:txbxContent>
+                  </v:textbox>
+                </v:oval>
+                <v:shape id="Caixa de Texto 2" o:spid="_x0000_s1031" type="#_x0000_t202" style="position:absolute;left:-6021;top:9145;width:18296;height:2858;visibility:visible;mso-wrap-style:square;v-text-anchor:top" o:gfxdata="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" filled="f" stroked="f">
+                  <v:textbox>
+                    <w:txbxContent>
+                      <w:p>
+                        <w:pPr>
+                          <w:rPr>
+                            <w:sz w:val="20"/>
+                            <w:szCs w:val="20"/>
+                          </w:rPr>
+                        </w:pPr>
+                        <w:r>
+                          <w:rPr>
+                            <w:sz w:val="20"/>
+                            <w:szCs w:val="20"/>
+                          </w:rPr>
+                          <w:t>[Excelência Operacional]</w:t>
+                        </w:r>
+                      </w:p>
+                      <w:p>
+                        <w:pPr>
+                          <w:rPr>
+                            <w:sz w:val="20"/>
+                            <w:szCs w:val="20"/>
+                          </w:rPr>
+                        </w:pPr>
+                      </w:p>
+                    </w:txbxContent>
+                  </v:textbox>
+                </v:shape>
+              </v:group>
+            </w:pict>
+          </mc:Fallback>
+        </mc:AlternateContent>
+      </w:r>
+      <w:r>
+        <w:rPr>
+          <w:noProof/>
+          <w:lang w:eastAsia="pt-BR"/>
+        </w:rPr>
+        <mc:AlternateContent>
+          <mc:Choice Requires="wpg">
+            <w:drawing>
+              <wp:anchor distT="0" distB="0" distL="114300" distR="114300" simplePos="0" relativeHeight="251695104" behindDoc="0" locked="0" layoutInCell="1" allowOverlap="1" wp14:anchorId="504FDFB0" wp14:editId="23454B2A">
+                <wp:simplePos x="0" y="0"/>
+                <wp:positionH relativeFrom="column">
+                  <wp:posOffset>2062480</wp:posOffset>
+                </wp:positionH>
+                <wp:positionV relativeFrom="paragraph">
+                  <wp:posOffset>3129280</wp:posOffset>
+                </wp:positionV>
+                <wp:extent cx="2066925" cy="1142511"/>
+                <wp:effectExtent l="0" t="0" r="28575" b="635"/>
+                <wp:wrapNone/>
+                <wp:docPr id="17" name="Grupo 17"/>
+                <wp:cNvGraphicFramePr/>
+                <a:graphic xmlns:a="http://schemas.openxmlformats.org/drawingml/2006/main">
+                  <a:graphicData uri="http://schemas.microsoft.com/office/word/2010/wordprocessingGroup">
+                    <wpg:wgp>
+                      <wpg:cNvGrpSpPr/>
+                      <wpg:grpSpPr>
+                        <a:xfrm>
+                          <a:off x="0" y="0"/>
+                          <a:ext cx="2066925" cy="1142511"/>
+                          <a:chOff x="0" y="0"/>
+                          <a:chExt cx="2066925" cy="1143305"/>
+                        </a:xfrm>
+                      </wpg:grpSpPr>
+                      <wps:wsp>
+                        <wps:cNvPr id="18" name="Elipse 18"/>
+                        <wps:cNvSpPr/>
+                        <wps:spPr>
+                          <a:xfrm>
+                            <a:off x="0" y="0"/>
+                            <a:ext cx="2066925" cy="914400"/>
+                          </a:xfrm>
+                          <a:prstGeom prst="ellipse">
+                            <a:avLst/>
+                          </a:prstGeom>
+                        </wps:spPr>
+                        <wps:style>
+                          <a:lnRef idx="2">
+                            <a:schemeClr val="accent1">
+                              <a:shade val="50000"/>
+                            </a:schemeClr>
+                          </a:lnRef>
+                          <a:fillRef idx="1">
+                            <a:schemeClr val="accent1"/>
+                          </a:fillRef>
+                          <a:effectRef idx="0">
+                            <a:schemeClr val="accent1"/>
+                          </a:effectRef>
+                          <a:fontRef idx="minor">
+                            <a:schemeClr val="lt1"/>
+                          </a:fontRef>
+                        </wps:style>
+                        <wps:txbx>
+                          <w:txbxContent>
+                            <w:p>
+                              <w:pPr>
+                                <w:jc w:val="center"/>
+                                <w:rPr>
+                                  <w:sz w:val="20"/>
+                                  <w:szCs w:val="20"/>
+                                </w:rPr>
+                              </w:pPr>
+                              <w:r>
+                                <w:rPr>
+                                  <w:sz w:val="20"/>
+                                  <w:szCs w:val="20"/>
+                                </w:rPr>
+                                <w:t xml:space="preserve">Disponibilizar apostila </w:t>
+                              </w:r>
+                              <w:r>
+                                <w:rPr>
+                                  <w:sz w:val="20"/>
+                                  <w:szCs w:val="20"/>
+                                </w:rPr>
+                                <w:t>uma</w:t>
+                              </w:r>
+                              <w:r>
+                                <w:rPr>
+                                  <w:sz w:val="20"/>
+                                  <w:szCs w:val="20"/>
+                                </w:rPr>
+                                <w:t xml:space="preserve"> semana antes do treinamento</w:t>
+                              </w:r>
+                            </w:p>
+                          </w:txbxContent>
+                        </wps:txbx>
+                        <wps:bodyPr rot="0" spcFirstLastPara="0" vertOverflow="overflow" horzOverflow="overflow" vert="horz" wrap="square" lIns="91440" tIns="45720" rIns="91440" bIns="45720" numCol="1" spcCol="0" rtlCol="0" fromWordArt="0" anchor="ctr" anchorCtr="0" forceAA="0" compatLnSpc="1">
+                          <a:prstTxWarp prst="textNoShape">
+                            <a:avLst/>
+                          </a:prstTxWarp>
+                          <a:noAutofit/>
+                        </wps:bodyPr>
+                      </wps:wsp>
+                      <wps:wsp>
+                        <wps:cNvPr id="19" name="Caixa de Texto 2"/>
+                        <wps:cNvSpPr txBox="1">
+                          <a:spLocks noChangeArrowheads="1"/>
+                        </wps:cNvSpPr>
+                        <wps:spPr bwMode="auto">
+                          <a:xfrm>
+                            <a:off x="1314450" y="857555"/>
+                            <a:ext cx="723900" cy="285750"/>
+                          </a:xfrm>
+                          <a:prstGeom prst="rect">
+                            <a:avLst/>
+                          </a:prstGeom>
+                          <a:noFill/>
+                          <a:ln w="9525">
+                            <a:noFill/>
+                            <a:miter lim="800000"/>
+                            <a:headEnd/>
+                            <a:tailEnd/>
+                          </a:ln>
+                        </wps:spPr>
+                        <wps:txbx>
+                          <w:txbxContent>
+                            <w:p>
+                              <w:pPr>
+                                <w:rPr>
+                                  <w:sz w:val="20"/>
+                                  <w:szCs w:val="20"/>
+                                </w:rPr>
+                              </w:pPr>
+                              <w:r>
+                                <w:rPr>
+                                  <w:sz w:val="20"/>
+                                  <w:szCs w:val="20"/>
+                                </w:rPr>
+                                <w:t>[</w:t>
+                              </w:r>
+                              <w:r>
+                                <w:rPr>
+                                  <w:sz w:val="20"/>
+                                  <w:szCs w:val="20"/>
+                                </w:rPr>
+                                <w:t>Cultura</w:t>
+                              </w:r>
+                              <w:r>
+                                <w:rPr>
+                                  <w:sz w:val="20"/>
+                                  <w:szCs w:val="20"/>
+                                </w:rPr>
+                                <w:t>]</w:t>
+                              </w:r>
+                            </w:p>
+                          </w:txbxContent>
+                        </wps:txbx>
+                        <wps:bodyPr rot="0" vert="horz" wrap="square" lIns="91440" tIns="45720" rIns="91440" bIns="45720" anchor="t" anchorCtr="0">
+                          <a:noAutofit/>
+                        </wps:bodyPr>
+                      </wps:wsp>
+                    </wpg:wgp>
+                  </a:graphicData>
+                </a:graphic>
+                <wp14:sizeRelH relativeFrom="margin">
+                  <wp14:pctWidth>0</wp14:pctWidth>
+                </wp14:sizeRelH>
+                <wp14:sizeRelV relativeFrom="margin">
+                  <wp14:pctHeight>0</wp14:pctHeight>
+                </wp14:sizeRelV>
+              </wp:anchor>
+            </w:drawing>
+          </mc:Choice>
+          <mc:Fallback>
+            <w:pict>
+              <v:group id="Grupo 17" o:spid="_x0000_s1032" style="position:absolute;left:0;text-align:left;margin-left:162.4pt;margin-top:246.4pt;width:162.75pt;height:89.95pt;z-index:251695104;mso-width-relative:margin;mso-height-relative:margin" coordsize="20669,11433" o:gfxdata="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">
+                <v:oval id="Elipse 18" o:spid="_x0000_s1033" style="position:absolute;width:20669;height:9144;visibility:visible;mso-wrap-style:square;v-text-anchor:middle" o:gfxdata="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" fillcolor="#4f81bd [3204]" strokecolor="#243f60 [1604]" strokeweight="2pt">
+                  <v:textbox>
+                    <w:txbxContent>
+                      <w:p>
+                        <w:pPr>
+                          <w:jc w:val="center"/>
+                          <w:rPr>
+                            <w:sz w:val="20"/>
+                            <w:szCs w:val="20"/>
+                          </w:rPr>
+                        </w:pPr>
+                        <w:r>
+                          <w:rPr>
+                            <w:sz w:val="20"/>
+                            <w:szCs w:val="20"/>
+                          </w:rPr>
+                          <w:t xml:space="preserve">Disponibilizar apostila </w:t>
+                        </w:r>
+                        <w:r>
+                          <w:rPr>
+                            <w:sz w:val="20"/>
+                            <w:szCs w:val="20"/>
+                          </w:rPr>
+                          <w:t>uma</w:t>
+                        </w:r>
+                        <w:r>
+                          <w:rPr>
+                            <w:sz w:val="20"/>
+                            <w:szCs w:val="20"/>
+                          </w:rPr>
+                          <w:t xml:space="preserve"> semana antes do treinamento</w:t>
+                        </w:r>
+                      </w:p>
+                    </w:txbxContent>
+                  </v:textbox>
+                </v:oval>
+                <v:shape id="Caixa de Texto 2" o:spid="_x0000_s1034" type="#_x0000_t202" style="position:absolute;left:13144;top:8575;width:7239;height:2858;visibility:visible;mso-wrap-style:square;v-text-anchor:top" o:gfxdata="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" filled="f" stroked="f">
+                  <v:textbox>
+                    <w:txbxContent>
+                      <w:p>
+                        <w:pPr>
+                          <w:rPr>
+                            <w:sz w:val="20"/>
+                            <w:szCs w:val="20"/>
+                          </w:rPr>
+                        </w:pPr>
+                        <w:r>
+                          <w:rPr>
+                            <w:sz w:val="20"/>
+                            <w:szCs w:val="20"/>
+                          </w:rPr>
+                          <w:t>[</w:t>
+                        </w:r>
+                        <w:r>
+                          <w:rPr>
+                            <w:sz w:val="20"/>
+                            <w:szCs w:val="20"/>
+                          </w:rPr>
+                          <w:t>Cultura</w:t>
+                        </w:r>
+                        <w:r>
+                          <w:rPr>
+                            <w:sz w:val="20"/>
+                            <w:szCs w:val="20"/>
+                          </w:rPr>
+                          <w:t>]</w:t>
+                        </w:r>
+                      </w:p>
+                    </w:txbxContent>
+                  </v:textbox>
+                </v:shape>
+              </v:group>
+            </w:pict>
+          </mc:Fallback>
+        </mc:AlternateContent>
+      </w:r>
+      <w:r>
+        <w:rPr>
+          <w:noProof/>
+          <w:lang w:eastAsia="pt-BR"/>
+        </w:rPr>
+        <mc:AlternateContent>
+          <mc:Choice Requires="wps">
+            <w:drawing>
+              <wp:anchor distT="0" distB="0" distL="114300" distR="114300" simplePos="0" relativeHeight="251696128" behindDoc="0" locked="0" layoutInCell="1" allowOverlap="1" wp14:anchorId="34615723" wp14:editId="15589B21">
+                <wp:simplePos x="0" y="0"/>
+                <wp:positionH relativeFrom="column">
+                  <wp:posOffset>3148330</wp:posOffset>
+                </wp:positionH>
+                <wp:positionV relativeFrom="paragraph">
+                  <wp:posOffset>1776730</wp:posOffset>
+                </wp:positionV>
+                <wp:extent cx="866776" cy="1352594"/>
+                <wp:effectExtent l="0" t="76200" r="0" b="19050"/>
+                <wp:wrapNone/>
+                <wp:docPr id="20" name="Conector em curva 20"/>
+                <wp:cNvGraphicFramePr/>
+                <a:graphic xmlns:a="http://schemas.openxmlformats.org/drawingml/2006/main">
+                  <a:graphicData uri="http://schemas.microsoft.com/office/word/2010/wordprocessingShape">
+                    <wps:wsp>
+                      <wps:cNvCnPr/>
+                      <wps:spPr>
+                        <a:xfrm flipV="1">
+                          <a:off x="0" y="0"/>
+                          <a:ext cx="866776" cy="1352594"/>
+                        </a:xfrm>
+                        <a:prstGeom prst="curvedConnector3">
+                          <a:avLst/>
+                        </a:prstGeom>
+                        <a:ln>
+                          <a:tailEnd type="arrow"/>
+                        </a:ln>
+                      </wps:spPr>
+                      <wps:style>
+                        <a:lnRef idx="1">
+                          <a:schemeClr val="accent1"/>
+                        </a:lnRef>
+                        <a:fillRef idx="0">
+                          <a:schemeClr val="accent1"/>
+                        </a:fillRef>
+                        <a:effectRef idx="0">
+                          <a:schemeClr val="accent1"/>
+                        </a:effectRef>
+                        <a:fontRef idx="minor">
+                          <a:schemeClr val="tx1"/>
+                        </a:fontRef>
+                      </wps:style>
+                      <wps:bodyPr/>
+                    </wps:wsp>
+                  </a:graphicData>
+                </a:graphic>
+              </wp:anchor>
+            </w:drawing>
+          </mc:Choice>
+          <mc:Fallback>
+            <w:pict>
+              <v:shapetype id="_x0000_t38" coordsize="21600,21600" o:spt="38" o:oned="t" path="m,c@0,0@1,5400@1,10800@1,16200@2,21600,21600,21600e" filled="f">
+                <v:formulas>
+                  <v:f eqn="mid #0 0"/>
+                  <v:f eqn="val #0"/>
+                  <v:f eqn="mid #0 21600"/>
+                </v:formulas>
+                <v:path arrowok="t" fillok="f" o:connecttype="none"/>
+                <v:handles>
+                  <v:h position="#0,center"/>
+                </v:handles>
+                <o:lock v:ext="edit" shapetype="t"/>
+              </v:shapetype>
+              <v:shape id="Conector em curva 20" o:spid="_x0000_s1026" type="#_x0000_t38" style="position:absolute;margin-left:247.9pt;margin-top:139.9pt;width:68.25pt;height:106.5pt;flip:y;z-index:251696128;visibility:visible;mso-wrap-style:square;mso-wrap-distance-left:9pt;mso-wrap-distance-top:0;mso-wrap-distance-right:9pt;mso-wrap-distance-bottom:0;mso-position-horizontal:absolute;mso-position-horizontal-relative:text;mso-position-vertical:absolute;mso-position-vertical-relative:text" o:gfxdata="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" adj="10800" strokecolor="#4579b8 [3044]">
+                <v:stroke endarrow="open"/>
+              </v:shape>
+            </w:pict>
+          </mc:Fallback>
+        </mc:AlternateContent>
+      </w:r>
+      <w:r>
+        <w:rPr>
+          <w:noProof/>
+          <w:lang w:eastAsia="pt-BR"/>
+        </w:rPr>
+        <mc:AlternateContent>
+          <mc:Choice Requires="wpg">
+            <w:drawing>
+              <wp:anchor distT="0" distB="0" distL="114300" distR="114300" simplePos="0" relativeHeight="251665408" behindDoc="0" locked="0" layoutInCell="1" allowOverlap="1" wp14:anchorId="03440A6C" wp14:editId="64508502">
+                <wp:simplePos x="0" y="0"/>
+                <wp:positionH relativeFrom="column">
+                  <wp:posOffset>-261620</wp:posOffset>
+                </wp:positionH>
+                <wp:positionV relativeFrom="paragraph">
+                  <wp:posOffset>748030</wp:posOffset>
+                </wp:positionV>
+                <wp:extent cx="1837690" cy="1313815"/>
+                <wp:effectExtent l="0" t="0" r="10160" b="635"/>
+                <wp:wrapNone/>
+                <wp:docPr id="11" name="Grupo 11"/>
+                <wp:cNvGraphicFramePr/>
+                <a:graphic xmlns:a="http://schemas.openxmlformats.org/drawingml/2006/main">
+                  <a:graphicData uri="http://schemas.microsoft.com/office/word/2010/wordprocessingGroup">
+                    <wpg:wgp>
+                      <wpg:cNvGrpSpPr/>
+                      <wpg:grpSpPr>
+                        <a:xfrm>
+                          <a:off x="0" y="0"/>
+                          <a:ext cx="1837690" cy="1313815"/>
+                          <a:chOff x="-295274" y="-1"/>
+                          <a:chExt cx="1838325" cy="1314450"/>
+                        </a:xfrm>
+                      </wpg:grpSpPr>
+                      <wps:wsp>
+                        <wps:cNvPr id="12" name="Elipse 12"/>
+                        <wps:cNvSpPr/>
+                        <wps:spPr>
+                          <a:xfrm>
+                            <a:off x="-295274" y="-1"/>
+                            <a:ext cx="1838325" cy="1123927"/>
+                          </a:xfrm>
+                          <a:prstGeom prst="ellipse">
+                            <a:avLst/>
+                          </a:prstGeom>
+                        </wps:spPr>
+                        <wps:style>
+                          <a:lnRef idx="2">
+                            <a:schemeClr val="accent1">
+                              <a:shade val="50000"/>
+                            </a:schemeClr>
+                          </a:lnRef>
+                          <a:fillRef idx="1">
+                            <a:schemeClr val="accent1"/>
+                          </a:fillRef>
+                          <a:effectRef idx="0">
+                            <a:schemeClr val="accent1"/>
+                          </a:effectRef>
+                          <a:fontRef idx="minor">
+                            <a:schemeClr val="lt1"/>
+                          </a:fontRef>
+                        </wps:style>
+                        <wps:txbx>
+                          <w:txbxContent>
+                            <w:p>
+                              <w:pPr>
+                                <w:jc w:val="center"/>
+                                <w:rPr>
+                                  <w:sz w:val="20"/>
+                                  <w:szCs w:val="20"/>
+                                </w:rPr>
+                              </w:pPr>
+                              <w:r>
+                                <w:rPr>
+                                  <w:sz w:val="20"/>
+                                  <w:szCs w:val="20"/>
+                                </w:rPr>
+                                <w:t>Divulgar Indicadores de Negócio para a unidade de aquisição</w:t>
+                              </w:r>
+                            </w:p>
+                          </w:txbxContent>
+                        </wps:txbx>
+                        <wps:bodyPr rot="0" spcFirstLastPara="0" vertOverflow="overflow" horzOverflow="overflow" vert="horz" wrap="square" lIns="91440" tIns="45720" rIns="91440" bIns="45720" numCol="1" spcCol="0" rtlCol="0" fromWordArt="0" anchor="ctr" anchorCtr="0" forceAA="0" compatLnSpc="1">
+                          <a:prstTxWarp prst="textNoShape">
+                            <a:avLst/>
+                          </a:prstTxWarp>
+                          <a:noAutofit/>
+                        </wps:bodyPr>
+                      </wps:wsp>
+                      <wps:wsp>
+                        <wps:cNvPr id="13" name="Caixa de Texto 2"/>
+                        <wps:cNvSpPr txBox="1">
+                          <a:spLocks noChangeArrowheads="1"/>
+                        </wps:cNvSpPr>
+                        <wps:spPr bwMode="auto">
+                          <a:xfrm>
+                            <a:off x="838670" y="1028699"/>
+                            <a:ext cx="628650" cy="285750"/>
+                          </a:xfrm>
+                          <a:prstGeom prst="rect">
+                            <a:avLst/>
+                          </a:prstGeom>
+                          <a:noFill/>
+                          <a:ln w="9525">
+                            <a:noFill/>
+                            <a:miter lim="800000"/>
+                            <a:headEnd/>
+                            <a:tailEnd/>
+                          </a:ln>
+                        </wps:spPr>
+                        <wps:txbx>
+                          <w:txbxContent>
+                            <w:p>
+                              <w:pPr>
+                                <w:rPr>
+                                  <w:sz w:val="20"/>
+                                  <w:szCs w:val="20"/>
+                                </w:rPr>
+                              </w:pPr>
+                              <w:r>
+                                <w:rPr>
+                                  <w:sz w:val="20"/>
+                                  <w:szCs w:val="20"/>
+                                </w:rPr>
+                                <w:t>[Valor]</w:t>
+                              </w:r>
+                            </w:p>
+                          </w:txbxContent>
+                        </wps:txbx>
+                        <wps:bodyPr rot="0" vert="horz" wrap="square" lIns="91440" tIns="45720" rIns="91440" bIns="45720" anchor="t" anchorCtr="0">
+                          <a:noAutofit/>
+                        </wps:bodyPr>
+                      </wps:wsp>
+                    </wpg:wgp>
+                  </a:graphicData>
+                </a:graphic>
+                <wp14:sizeRelH relativeFrom="margin">
+                  <wp14:pctWidth>0</wp14:pctWidth>
+                </wp14:sizeRelH>
+                <wp14:sizeRelV relativeFrom="margin">
+                  <wp14:pctHeight>0</wp14:pctHeight>
+                </wp14:sizeRelV>
+              </wp:anchor>
+            </w:drawing>
+          </mc:Choice>
+          <mc:Fallback>
+            <w:pict>
+              <v:group id="Grupo 11" o:spid="_x0000_s1035" style="position:absolute;left:0;text-align:left;margin-left:-20.6pt;margin-top:58.9pt;width:144.7pt;height:103.45pt;z-index:251665408;mso-width-relative:margin;mso-height-relative:margin" coordorigin="-2952" coordsize="18383,13144" o:gfxdata="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">
+                <v:oval id="Elipse 12" o:spid="_x0000_s1036" style="position:absolute;left:-2952;width:18382;height:11239;visibility:visible;mso-wrap-style:square;v-text-anchor:middle" o:gfxdata="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" fillcolor="#4f81bd [3204]" strokecolor="#243f60 [1604]" strokeweight="2pt">
+                  <v:textbox>
+                    <w:txbxContent>
+                      <w:p>
+                        <w:pPr>
+                          <w:jc w:val="center"/>
+                          <w:rPr>
+                            <w:sz w:val="20"/>
+                            <w:szCs w:val="20"/>
+                          </w:rPr>
+                        </w:pPr>
+                        <w:r>
+                          <w:rPr>
+                            <w:sz w:val="20"/>
+                            <w:szCs w:val="20"/>
+                          </w:rPr>
+                          <w:t>Divulgar Indicadores de Negócio para a unidade de aquisição</w:t>
+                        </w:r>
+                      </w:p>
+                    </w:txbxContent>
+                  </v:textbox>
+                </v:oval>
+                <v:shape id="Caixa de Texto 2" o:spid="_x0000_s1037" type="#_x0000_t202" style="position:absolute;left:8386;top:10286;width:6287;height:2858;visibility:visible;mso-wrap-style:square;v-text-anchor:top" o:gfxdata="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" filled="f" stroked="f">
+                  <v:textbox>
+                    <w:txbxContent>
+                      <w:p>
+                        <w:pPr>
+                          <w:rPr>
+                            <w:sz w:val="20"/>
+                            <w:szCs w:val="20"/>
+                          </w:rPr>
+                        </w:pPr>
+                        <w:r>
+                          <w:rPr>
+                            <w:sz w:val="20"/>
+                            <w:szCs w:val="20"/>
+                          </w:rPr>
+                          <w:t>[Valor]</w:t>
+                        </w:r>
+                      </w:p>
+                    </w:txbxContent>
+                  </v:textbox>
+                </v:shape>
+              </v:group>
+            </w:pict>
+          </mc:Fallback>
+        </mc:AlternateContent>
+      </w:r>
+      <w:r>
+        <w:rPr>
+          <w:noProof/>
+          <w:lang w:eastAsia="pt-BR"/>
+        </w:rPr>
+        <mc:AlternateContent>
+          <mc:Choice Requires="wps">
+            <w:drawing>
+              <wp:anchor distT="0" distB="0" distL="114300" distR="114300" simplePos="0" relativeHeight="251693056" behindDoc="0" locked="0" layoutInCell="1" allowOverlap="1" wp14:anchorId="000B8B47" wp14:editId="55EADC56">
+                <wp:simplePos x="0" y="0"/>
+                <wp:positionH relativeFrom="column">
+                  <wp:posOffset>7753400</wp:posOffset>
+                </wp:positionH>
+                <wp:positionV relativeFrom="paragraph">
+                  <wp:posOffset>2238425</wp:posOffset>
+                </wp:positionV>
+                <wp:extent cx="1461990" cy="708976"/>
+                <wp:effectExtent l="33655" t="42545" r="38735" b="19685"/>
+                <wp:wrapNone/>
+                <wp:docPr id="6" name="Conector em curva 6"/>
+                <wp:cNvGraphicFramePr/>
+                <a:graphic xmlns:a="http://schemas.openxmlformats.org/drawingml/2006/main">
+                  <a:graphicData uri="http://schemas.microsoft.com/office/word/2010/wordprocessingShape">
+                    <wps:wsp>
+                      <wps:cNvCnPr/>
+                      <wps:spPr>
+                        <a:xfrm rot="16200000" flipV="1">
+                          <a:off x="0" y="0"/>
+                          <a:ext cx="1461990" cy="708976"/>
+                        </a:xfrm>
+                        <a:prstGeom prst="curvedConnector3">
+                          <a:avLst/>
+                        </a:prstGeom>
+                        <a:ln>
+                          <a:tailEnd type="arrow"/>
+                        </a:ln>
+                      </wps:spPr>
+                      <wps:style>
+                        <a:lnRef idx="1">
+                          <a:schemeClr val="accent1"/>
+                        </a:lnRef>
+                        <a:fillRef idx="0">
+                          <a:schemeClr val="accent1"/>
+                        </a:fillRef>
+                        <a:effectRef idx="0">
+                          <a:schemeClr val="accent1"/>
+                        </a:effectRef>
+                        <a:fontRef idx="minor">
+                          <a:schemeClr val="tx1"/>
+                        </a:fontRef>
+                      </wps:style>
+                      <wps:bodyPr/>
+                    </wps:wsp>
+                  </a:graphicData>
+                </a:graphic>
+                <wp14:sizeRelH relativeFrom="margin">
+                  <wp14:pctWidth>0</wp14:pctWidth>
+                </wp14:sizeRelH>
+                <wp14:sizeRelV relativeFrom="margin">
+                  <wp14:pctHeight>0</wp14:pctHeight>
+                </wp14:sizeRelV>
+              </wp:anchor>
+            </w:drawing>
+          </mc:Choice>
+          <mc:Fallback>
+            <w:pict>
+              <v:shape id="Conector em curva 6" o:spid="_x0000_s1026" type="#_x0000_t38" style="position:absolute;margin-left:610.5pt;margin-top:176.25pt;width:115.1pt;height:55.8pt;rotation:90;flip:y;z-index:251693056;visibility:visible;mso-wrap-style:square;mso-width-percent:0;mso-height-percent:0;mso-wrap-distance-left:9pt;mso-wrap-distance-top:0;mso-wrap-distance-right:9pt;mso-wrap-distance-bottom:0;mso-position-horizontal:absolute;mso-position-horizontal-relative:text;mso-position-vertical:absolute;mso-position-vertical-relative:text;mso-width-percent:0;mso-height-percent:0;mso-width-relative:margin;mso-height-relative:margin" o:gfxdata="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" adj="10800" strokecolor="#4579b8 [3044]">
+                <v:stroke endarrow="open"/>
+              </v:shape>
+            </w:pict>
+          </mc:Fallback>
+        </mc:AlternateContent>
+      </w:r>
+      <w:r>
+        <w:rPr>
+          <w:noProof/>
+          <w:lang w:eastAsia="pt-BR"/>
+        </w:rPr>
+        <mc:AlternateContent>
+          <mc:Choice Requires="wpg">
+            <w:drawing>
+              <wp:anchor distT="0" distB="0" distL="114300" distR="114300" simplePos="0" relativeHeight="251692032" behindDoc="0" locked="0" layoutInCell="1" allowOverlap="1" wp14:anchorId="2E13BC44" wp14:editId="462A48D5">
+                <wp:simplePos x="0" y="0"/>
+                <wp:positionH relativeFrom="column">
+                  <wp:posOffset>7881560</wp:posOffset>
+                </wp:positionH>
+                <wp:positionV relativeFrom="paragraph">
+                  <wp:posOffset>3329305</wp:posOffset>
+                </wp:positionV>
+                <wp:extent cx="1638995" cy="1228724"/>
+                <wp:effectExtent l="0" t="0" r="18415" b="0"/>
+                <wp:wrapNone/>
+                <wp:docPr id="1" name="Grupo 1"/>
+                <wp:cNvGraphicFramePr/>
+                <a:graphic xmlns:a="http://schemas.openxmlformats.org/drawingml/2006/main">
+                  <a:graphicData uri="http://schemas.microsoft.com/office/word/2010/wordprocessingGroup">
+                    <wpg:wgp>
+                      <wpg:cNvGrpSpPr/>
+                      <wpg:grpSpPr>
+                        <a:xfrm>
+                          <a:off x="0" y="0"/>
+                          <a:ext cx="1638995" cy="1228724"/>
+                          <a:chOff x="2322771" y="132714"/>
+                          <a:chExt cx="1638995" cy="1228725"/>
+                        </a:xfrm>
+                      </wpg:grpSpPr>
+                      <wps:wsp>
+                        <wps:cNvPr id="2" name="Elipse 2"/>
+                        <wps:cNvSpPr/>
+                        <wps:spPr>
+                          <a:xfrm>
+                            <a:off x="2475866" y="132714"/>
+                            <a:ext cx="1485900" cy="942975"/>
+                          </a:xfrm>
+                          <a:prstGeom prst="ellipse">
+                            <a:avLst/>
+                          </a:prstGeom>
+                        </wps:spPr>
+                        <wps:style>
+                          <a:lnRef idx="2">
+                            <a:schemeClr val="accent1">
+                              <a:shade val="50000"/>
+                            </a:schemeClr>
+                          </a:lnRef>
+                          <a:fillRef idx="1">
+                            <a:schemeClr val="accent1"/>
+                          </a:fillRef>
+                          <a:effectRef idx="0">
+                            <a:schemeClr val="accent1"/>
+                          </a:effectRef>
+                          <a:fontRef idx="minor">
+                            <a:schemeClr val="lt1"/>
+                          </a:fontRef>
+                        </wps:style>
+                        <wps:txbx>
+                          <w:txbxContent>
+                            <w:p>
+                              <w:pPr>
+                                <w:jc w:val="center"/>
+                                <w:rPr>
+                                  <w:sz w:val="20"/>
+                                  <w:szCs w:val="20"/>
+                                </w:rPr>
+                              </w:pPr>
+                              <w:r>
+                                <w:rPr>
+                                  <w:sz w:val="20"/>
+                                  <w:szCs w:val="20"/>
+                                </w:rPr>
+                                <w:t>Aquisição de ferramenta de BPM</w:t>
+                              </w:r>
+                            </w:p>
+                          </w:txbxContent>
+                        </wps:txbx>
+                        <wps:bodyPr rot="0" spcFirstLastPara="0" vertOverflow="overflow" horzOverflow="overflow" vert="horz" wrap="square" lIns="91440" tIns="45720" rIns="91440" bIns="45720" numCol="1" spcCol="0" rtlCol="0" fromWordArt="0" anchor="ctr" anchorCtr="0" forceAA="0" compatLnSpc="1">
+                          <a:prstTxWarp prst="textNoShape">
+                            <a:avLst/>
+                          </a:prstTxWarp>
+                          <a:noAutofit/>
+                        </wps:bodyPr>
+                      </wps:wsp>
+                      <wps:wsp>
+                        <wps:cNvPr id="3" name="Caixa de Texto 2"/>
+                        <wps:cNvSpPr txBox="1">
+                          <a:spLocks noChangeArrowheads="1"/>
+                        </wps:cNvSpPr>
+                        <wps:spPr bwMode="auto">
+                          <a:xfrm>
+                            <a:off x="2322771" y="1075689"/>
+                            <a:ext cx="1485952" cy="285750"/>
+                          </a:xfrm>
+                          <a:prstGeom prst="rect">
+                            <a:avLst/>
+                          </a:prstGeom>
+                          <a:noFill/>
+                          <a:ln w="9525">
+                            <a:noFill/>
+                            <a:miter lim="800000"/>
+                            <a:headEnd/>
+                            <a:tailEnd/>
+                          </a:ln>
+                        </wps:spPr>
+                        <wps:txbx>
+                          <w:txbxContent>
+                            <w:p>
+                              <w:pPr>
+                                <w:rPr>
+                                  <w:sz w:val="20"/>
+                                  <w:szCs w:val="20"/>
+                                </w:rPr>
+                              </w:pPr>
+                              <w:r>
+                                <w:rPr>
+                                  <w:sz w:val="20"/>
+                                  <w:szCs w:val="20"/>
+                                </w:rPr>
+                                <w:t>[</w:t>
+                              </w:r>
+                              <w:r>
+                                <w:rPr>
+                                  <w:sz w:val="20"/>
+                                  <w:szCs w:val="20"/>
+                                </w:rPr>
+                                <w:t>Orientação p/ Futuro</w:t>
+                              </w:r>
+                              <w:r>
+                                <w:rPr>
+                                  <w:sz w:val="20"/>
+                                  <w:szCs w:val="20"/>
+                                </w:rPr>
+                                <w:t>]</w:t>
+                              </w:r>
+                            </w:p>
+                          </w:txbxContent>
+                        </wps:txbx>
+                        <wps:bodyPr rot="0" vert="horz" wrap="square" lIns="91440" tIns="45720" rIns="91440" bIns="45720" anchor="t" anchorCtr="0">
+                          <a:noAutofit/>
+                        </wps:bodyPr>
+                      </wps:wsp>
+                    </wpg:wgp>
+                  </a:graphicData>
+                </a:graphic>
+                <wp14:sizeRelH relativeFrom="margin">
+                  <wp14:pctWidth>0</wp14:pctWidth>
+                </wp14:sizeRelH>
+                <wp14:sizeRelV relativeFrom="margin">
+                  <wp14:pctHeight>0</wp14:pctHeight>
+                </wp14:sizeRelV>
+              </wp:anchor>
+            </w:drawing>
+          </mc:Choice>
+          <mc:Fallback>
+            <w:pict>
+              <v:group id="Grupo 1" o:spid="_x0000_s1038" style="position:absolute;left:0;text-align:left;margin-left:620.6pt;margin-top:262.15pt;width:129.05pt;height:96.75pt;z-index:251692032;mso-width-relative:margin;mso-height-relative:margin" coordorigin="23227,1327" coordsize="16389,12287" o:gfxdata="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">
+                <v:oval id="Elipse 2" o:spid="_x0000_s1039" style="position:absolute;left:24758;top:1327;width:14859;height:9429;visibility:visible;mso-wrap-style:square;v-text-anchor:middle" o:gfxdata="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" fillcolor="#4f81bd [3204]" strokecolor="#243f60 [1604]" strokeweight="2pt">
+                  <v:textbox>
+                    <w:txbxContent>
+                      <w:p>
+                        <w:pPr>
+                          <w:jc w:val="center"/>
+                          <w:rPr>
+                            <w:sz w:val="20"/>
+                            <w:szCs w:val="20"/>
+                          </w:rPr>
+                        </w:pPr>
+                        <w:r>
+                          <w:rPr>
+                            <w:sz w:val="20"/>
+                            <w:szCs w:val="20"/>
+                          </w:rPr>
+                          <w:t>Aquisição de ferramenta de BPM</w:t>
+                        </w:r>
+                      </w:p>
+                    </w:txbxContent>
+                  </v:textbox>
+                </v:oval>
+                <v:shape id="Caixa de Texto 2" o:spid="_x0000_s1040" type="#_x0000_t202" style="position:absolute;left:23227;top:10756;width:14860;height:2858;visibility:visible;mso-wrap-style:square;v-text-anchor:top" o:gfxdata="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" filled="f" stroked="f">
+                  <v:textbox>
+                    <w:txbxContent>
+                      <w:p>
+                        <w:pPr>
+                          <w:rPr>
+                            <w:sz w:val="20"/>
+                            <w:szCs w:val="20"/>
+                          </w:rPr>
+                        </w:pPr>
+                        <w:r>
+                          <w:rPr>
+                            <w:sz w:val="20"/>
+                            <w:szCs w:val="20"/>
+                          </w:rPr>
+                          <w:t>[</w:t>
+                        </w:r>
+                        <w:r>
+                          <w:rPr>
+                            <w:sz w:val="20"/>
+                            <w:szCs w:val="20"/>
+                          </w:rPr>
+                          <w:t>Orientação p/ Futuro</w:t>
+                        </w:r>
+                        <w:r>
+                          <w:rPr>
+                            <w:sz w:val="20"/>
+                            <w:szCs w:val="20"/>
+                          </w:rPr>
+                          <w:t>]</w:t>
+                        </w:r>
+                      </w:p>
+                    </w:txbxContent>
+                  </v:textbox>
+                </v:shape>
+              </v:group>
+            </w:pict>
+          </mc:Fallback>
+        </mc:AlternateContent>
+      </w:r>
+      <w:r>
+        <w:rPr>
+          <w:noProof/>
+          <w:lang w:eastAsia="pt-BR"/>
+        </w:rPr>
+        <mc:AlternateContent>
+          <mc:Choice Requires="wpg">
+            <w:drawing>
+              <wp:anchor distT="0" distB="0" distL="114300" distR="114300" simplePos="0" relativeHeight="251663360" behindDoc="0" locked="0" layoutInCell="1" allowOverlap="1" wp14:anchorId="5F38DBD5" wp14:editId="23566D05">
+                <wp:simplePos x="0" y="0"/>
+                <wp:positionH relativeFrom="column">
+                  <wp:posOffset>1738630</wp:posOffset>
+                </wp:positionH>
+                <wp:positionV relativeFrom="paragraph">
+                  <wp:posOffset>919480</wp:posOffset>
+                </wp:positionV>
+                <wp:extent cx="1838325" cy="1761530"/>
+                <wp:effectExtent l="0" t="0" r="28575" b="0"/>
+                <wp:wrapNone/>
+                <wp:docPr id="8" name="Grupo 8"/>
+                <wp:cNvGraphicFramePr/>
+                <a:graphic xmlns:a="http://schemas.openxmlformats.org/drawingml/2006/main">
+                  <a:graphicData uri="http://schemas.microsoft.com/office/word/2010/wordprocessingGroup">
+                    <wpg:wgp>
+                      <wpg:cNvGrpSpPr/>
+                      <wpg:grpSpPr>
+                        <a:xfrm>
+                          <a:off x="0" y="0"/>
+                          <a:ext cx="1838325" cy="1761530"/>
+                          <a:chOff x="-1404637" y="57149"/>
+                          <a:chExt cx="2277730" cy="1761769"/>
+                        </a:xfrm>
+                      </wpg:grpSpPr>
+                      <wps:wsp>
+                        <wps:cNvPr id="9" name="Elipse 9"/>
+                        <wps:cNvSpPr/>
+                        <wps:spPr>
+                          <a:xfrm>
+                            <a:off x="-1404637" y="57149"/>
+                            <a:ext cx="2277730" cy="1533733"/>
+                          </a:xfrm>
+                          <a:prstGeom prst="ellipse">
+                            <a:avLst/>
+                          </a:prstGeom>
+                        </wps:spPr>
+                        <wps:style>
+                          <a:lnRef idx="2">
+                            <a:schemeClr val="accent1">
+                              <a:shade val="50000"/>
+                            </a:schemeClr>
+                          </a:lnRef>
+                          <a:fillRef idx="1">
+                            <a:schemeClr val="accent1"/>
+                          </a:fillRef>
+                          <a:effectRef idx="0">
+                            <a:schemeClr val="accent1"/>
+                          </a:effectRef>
+                          <a:fontRef idx="minor">
+                            <a:schemeClr val="lt1"/>
+                          </a:fontRef>
+                        </wps:style>
+                        <wps:txbx>
+                          <w:txbxContent>
+                            <w:p>
+                              <w:pPr>
+                                <w:jc w:val="center"/>
+                                <w:rPr>
+                                  <w:sz w:val="20"/>
+                                  <w:szCs w:val="20"/>
+                                </w:rPr>
+                              </w:pPr>
+                              <w:r>
+                                <w:rPr>
+                                  <w:sz w:val="20"/>
+                                  <w:szCs w:val="20"/>
+                                </w:rPr>
+                                <w:t xml:space="preserve">Demonstrar que </w:t>
+                              </w:r>
+                              <w:r>
+                                <w:rPr>
+                                  <w:sz w:val="20"/>
+                                  <w:szCs w:val="20"/>
+                                </w:rPr>
+                                <w:t xml:space="preserve">módulo é totalmente aderente </w:t>
+                              </w:r>
+                              <w:r>
+                                <w:rPr>
+                                  <w:sz w:val="20"/>
+                                  <w:szCs w:val="20"/>
+                                </w:rPr>
+                                <w:t>à Lei de Licitações 8.666/90</w:t>
+                              </w:r>
+                            </w:p>
+                          </w:txbxContent>
+                        </wps:txbx>
+                        <wps:bodyPr rot="0" spcFirstLastPara="0" vertOverflow="overflow" horzOverflow="overflow" vert="horz" wrap="square" lIns="91440" tIns="45720" rIns="91440" bIns="45720" numCol="1" spcCol="0" rtlCol="0" fromWordArt="0" anchor="ctr" anchorCtr="0" forceAA="0" compatLnSpc="1">
+                          <a:prstTxWarp prst="textNoShape">
+                            <a:avLst/>
+                          </a:prstTxWarp>
+                          <a:noAutofit/>
+                        </wps:bodyPr>
+                      </wps:wsp>
+                      <wps:wsp>
+                        <wps:cNvPr id="10" name="Caixa de Texto 2"/>
+                        <wps:cNvSpPr txBox="1">
+                          <a:spLocks noChangeArrowheads="1"/>
+                        </wps:cNvSpPr>
+                        <wps:spPr bwMode="auto">
+                          <a:xfrm>
+                            <a:off x="-23838" y="1533168"/>
+                            <a:ext cx="743508" cy="285750"/>
+                          </a:xfrm>
+                          <a:prstGeom prst="rect">
+                            <a:avLst/>
+                          </a:prstGeom>
+                          <a:noFill/>
+                          <a:ln w="9525">
+                            <a:noFill/>
+                            <a:miter lim="800000"/>
+                            <a:headEnd/>
+                            <a:tailEnd/>
+                          </a:ln>
+                        </wps:spPr>
+                        <wps:txbx>
+                          <w:txbxContent>
+                            <w:p>
+                              <w:pPr>
+                                <w:rPr>
+                                  <w:sz w:val="20"/>
+                                  <w:szCs w:val="20"/>
+                                </w:rPr>
+                              </w:pPr>
+                              <w:r>
+                                <w:rPr>
+                                  <w:sz w:val="20"/>
+                                  <w:szCs w:val="20"/>
+                                </w:rPr>
+                                <w:t>[Valor]</w:t>
+                              </w:r>
+                            </w:p>
+                          </w:txbxContent>
+                        </wps:txbx>
+                        <wps:bodyPr rot="0" vert="horz" wrap="square" lIns="91440" tIns="45720" rIns="91440" bIns="45720" anchor="t" anchorCtr="0">
+                          <a:noAutofit/>
+                        </wps:bodyPr>
+                      </wps:wsp>
+                    </wpg:wgp>
+                  </a:graphicData>
+                </a:graphic>
+                <wp14:sizeRelH relativeFrom="margin">
+                  <wp14:pctWidth>0</wp14:pctWidth>
+                </wp14:sizeRelH>
+                <wp14:sizeRelV relativeFrom="margin">
+                  <wp14:pctHeight>0</wp14:pctHeight>
+                </wp14:sizeRelV>
+              </wp:anchor>
+            </w:drawing>
+          </mc:Choice>
+          <mc:Fallback>
+            <w:pict>
+              <v:group id="Grupo 8" o:spid="_x0000_s1041" style="position:absolute;left:0;text-align:left;margin-left:136.9pt;margin-top:72.4pt;width:144.75pt;height:138.7pt;z-index:251663360;mso-width-relative:margin;mso-height-relative:margin" coordorigin="-14046,571" coordsize="22777,17617" o:gfxdata="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">
+                <v:oval id="Elipse 9" o:spid="_x0000_s1042" style="position:absolute;left:-14046;top:571;width:22776;height:15337;visibility:visible;mso-wrap-style:square;v-text-anchor:middle" o:gfxdata="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" fillcolor="#4f81bd [3204]" strokecolor="#243f60 [1604]" strokeweight="2pt">
+                  <v:textbox>
+                    <w:txbxContent>
+                      <w:p>
+                        <w:pPr>
+                          <w:jc w:val="center"/>
+                          <w:rPr>
+                            <w:sz w:val="20"/>
+                            <w:szCs w:val="20"/>
+                          </w:rPr>
+                        </w:pPr>
+                        <w:r>
+                          <w:rPr>
+                            <w:sz w:val="20"/>
+                            <w:szCs w:val="20"/>
+                          </w:rPr>
+                          <w:t xml:space="preserve">Demonstrar que </w:t>
+                        </w:r>
+                        <w:r>
+                          <w:rPr>
+                            <w:sz w:val="20"/>
+                            <w:szCs w:val="20"/>
+                          </w:rPr>
+                          <w:t xml:space="preserve">módulo é totalmente aderente </w:t>
+                        </w:r>
+                        <w:r>
+                          <w:rPr>
+                            <w:sz w:val="20"/>
+                            <w:szCs w:val="20"/>
+                          </w:rPr>
+                          <w:t>à Lei de Licitações 8.666/90</w:t>
+                        </w:r>
+                      </w:p>
+                    </w:txbxContent>
+                  </v:textbox>
+                </v:oval>
+                <v:shape id="Caixa de Texto 2" o:spid="_x0000_s1043" type="#_x0000_t202" style="position:absolute;left:-238;top:15331;width:7434;height:2858;visibility:visible;mso-wrap-style:square;v-text-anchor:top" o:gfxdata="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" filled="f" stroked="f">
+                  <v:textbox>
+                    <w:txbxContent>
+                      <w:p>
+                        <w:pPr>
+                          <w:rPr>
+                            <w:sz w:val="20"/>
+                            <w:szCs w:val="20"/>
+                          </w:rPr>
+                        </w:pPr>
+                        <w:r>
+                          <w:rPr>
+                            <w:sz w:val="20"/>
+                            <w:szCs w:val="20"/>
+                          </w:rPr>
+                          <w:t>[Valor]</w:t>
+                        </w:r>
+                      </w:p>
+                    </w:txbxContent>
+                  </v:textbox>
+                </v:shape>
+              </v:group>
+            </w:pict>
+          </mc:Fallback>
+        </mc:AlternateContent>
+      </w:r>
+      <w:r>
+        <w:rPr>
+          <w:noProof/>
+          <w:lang w:eastAsia="pt-BR"/>
+        </w:rPr>
+        <mc:AlternateContent>
+          <mc:Choice Requires="wps">
+            <w:drawing>
+              <wp:anchor distT="0" distB="0" distL="114300" distR="114300" simplePos="0" relativeHeight="251689984" behindDoc="0" locked="0" layoutInCell="1" allowOverlap="1" wp14:anchorId="45A12F35" wp14:editId="539CEEA7">
                 <wp:simplePos x="0" y="0"/>
                 <wp:positionH relativeFrom="column">
                   <wp:posOffset>6672555</wp:posOffset>
@@ -1497,7 +3040,7 @@
         <mc:AlternateContent>
           <mc:Choice Requires="wpg">
             <w:drawing>
-              <wp:anchor distT="0" distB="0" distL="114300" distR="114300" simplePos="0" relativeHeight="251671552" behindDoc="0" locked="0" layoutInCell="1" allowOverlap="1" wp14:anchorId="77348554" wp14:editId="34EBDB48">
+              <wp:anchor distT="0" distB="0" distL="114300" distR="114300" simplePos="0" relativeHeight="251671552" behindDoc="0" locked="0" layoutInCell="1" allowOverlap="1" wp14:anchorId="467C53CF" wp14:editId="2AA80F8E">
                 <wp:simplePos x="0" y="0"/>
                 <wp:positionH relativeFrom="column">
                   <wp:posOffset>5328285</wp:posOffset>
@@ -1635,8 +3178,8 @@
           </mc:Choice>
           <mc:Fallback>
             <w:pict>
-              <v:group id="Grupo 25" o:spid="_x0000_s1029" style="position:absolute;left:0;text-align:left;margin-left:419.55pt;margin-top:76.6pt;width:128.45pt;height:81.5pt;z-index:251671552;mso-width-relative:margin;mso-height-relative:margin" coordorigin="-2952,571" coordsize="16326,10358" o:gfxdata="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">
-                <v:oval id="Elipse 26" o:spid="_x0000_s1030" style="position:absolute;left:-2952;top:571;width:16006;height:7430;visibility:visible;mso-wrap-style:square;v-text-anchor:middle" o:gfxdata="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" fillcolor="#4f81bd [3204]" strokecolor="#243f60 [1604]" strokeweight="2pt">
+              <v:group id="Grupo 25" o:spid="_x0000_s1044" style="position:absolute;left:0;text-align:left;margin-left:419.55pt;margin-top:76.6pt;width:128.45pt;height:81.5pt;z-index:251671552;mso-width-relative:margin;mso-height-relative:margin" coordorigin="-2952,571" coordsize="16326,10358" o:gfxdata="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">
+                <v:oval id="Elipse 26" o:spid="_x0000_s1045" style="position:absolute;left:-2952;top:571;width:16006;height:7430;visibility:visible;mso-wrap-style:square;v-text-anchor:middle" o:gfxdata="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" fillcolor="#4f81bd [3204]" strokecolor="#243f60 [1604]" strokeweight="2pt">
                   <v:textbox>
                     <w:txbxContent>
                       <w:p>
@@ -1658,7 +3201,7 @@
                     </w:txbxContent>
                   </v:textbox>
                 </v:oval>
-                <v:shape id="Caixa de Texto 2" o:spid="_x0000_s1031" type="#_x0000_t202" style="position:absolute;left:-1395;top:8072;width:14768;height:2858;visibility:visible;mso-wrap-style:square;v-text-anchor:top" o:gfxdata="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" filled="f" stroked="f">
+                <v:shape id="Caixa de Texto 2" o:spid="_x0000_s1046" type="#_x0000_t202" style="position:absolute;left:-1395;top:8072;width:14768;height:2858;visibility:visible;mso-wrap-style:square;v-text-anchor:top" o:gfxdata="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" filled="f" stroked="f">
                   <v:textbox>
                     <w:txbxContent>
                       <w:p>
@@ -1692,7 +3235,7 @@
         <mc:AlternateContent>
           <mc:Choice Requires="wps">
             <w:drawing>
-              <wp:anchor distT="0" distB="0" distL="114300" distR="114300" simplePos="0" relativeHeight="251687936" behindDoc="0" locked="0" layoutInCell="1" allowOverlap="1" wp14:anchorId="2AF4178E" wp14:editId="71385FE0">
+              <wp:anchor distT="0" distB="0" distL="114300" distR="114300" simplePos="0" relativeHeight="251687936" behindDoc="0" locked="0" layoutInCell="1" allowOverlap="1" wp14:anchorId="0C698EE2" wp14:editId="489B34D7">
                 <wp:simplePos x="0" y="0"/>
                 <wp:positionH relativeFrom="column">
                   <wp:posOffset>4846110</wp:posOffset>
@@ -1765,7 +3308,7 @@
         <mc:AlternateContent>
           <mc:Choice Requires="wps">
             <w:drawing>
-              <wp:anchor distT="0" distB="0" distL="114300" distR="114300" simplePos="0" relativeHeight="251658237" behindDoc="0" locked="0" layoutInCell="1" allowOverlap="1" wp14:anchorId="1AC3048C" wp14:editId="46921F30">
+              <wp:anchor distT="0" distB="0" distL="114300" distR="114300" simplePos="0" relativeHeight="251658237" behindDoc="0" locked="0" layoutInCell="1" allowOverlap="1" wp14:anchorId="0546F38D" wp14:editId="0DFA1ABA">
                 <wp:simplePos x="0" y="0"/>
                 <wp:positionH relativeFrom="column">
                   <wp:posOffset>265430</wp:posOffset>
@@ -1849,7 +3392,7 @@
         <mc:AlternateContent>
           <mc:Choice Requires="wps">
             <w:drawing>
-              <wp:anchor distT="0" distB="0" distL="114300" distR="114300" simplePos="0" relativeHeight="251685888" behindDoc="0" locked="0" layoutInCell="1" allowOverlap="1" wp14:anchorId="6EC35458" wp14:editId="5687A0FD">
+              <wp:anchor distT="0" distB="0" distL="114300" distR="114300" simplePos="0" relativeHeight="251685888" behindDoc="0" locked="0" layoutInCell="1" allowOverlap="1" wp14:anchorId="4EE01561" wp14:editId="05A112D8">
                 <wp:simplePos x="0" y="0"/>
                 <wp:positionH relativeFrom="column">
                   <wp:posOffset>5445760</wp:posOffset>
@@ -1922,7 +3465,7 @@
         <mc:AlternateContent>
           <mc:Choice Requires="wps">
             <w:drawing>
-              <wp:anchor distT="0" distB="0" distL="114300" distR="114300" simplePos="0" relativeHeight="251683840" behindDoc="0" locked="0" layoutInCell="1" allowOverlap="1" wp14:anchorId="2C37EED7" wp14:editId="78D27B47">
+              <wp:anchor distT="0" distB="0" distL="114300" distR="114300" simplePos="0" relativeHeight="251683840" behindDoc="0" locked="0" layoutInCell="1" allowOverlap="1" wp14:anchorId="0F5C8B77" wp14:editId="6C5F0109">
                 <wp:simplePos x="0" y="0"/>
                 <wp:positionH relativeFrom="column">
                   <wp:posOffset>5248481</wp:posOffset>
@@ -1995,7 +3538,7 @@
         <mc:AlternateContent>
           <mc:Choice Requires="wps">
             <w:drawing>
-              <wp:anchor distT="0" distB="0" distL="114300" distR="114300" simplePos="0" relativeHeight="251660287" behindDoc="0" locked="0" layoutInCell="1" allowOverlap="1" wp14:anchorId="3DD05671" wp14:editId="7C910C6E">
+              <wp:anchor distT="0" distB="0" distL="114300" distR="114300" simplePos="0" relativeHeight="251660287" behindDoc="0" locked="0" layoutInCell="1" allowOverlap="1" wp14:anchorId="13B7A7F0" wp14:editId="07B26ACC">
                 <wp:simplePos x="0" y="0"/>
                 <wp:positionH relativeFrom="column">
                   <wp:posOffset>2688467</wp:posOffset>
@@ -2068,7 +3611,7 @@
         <mc:AlternateContent>
           <mc:Choice Requires="wps">
             <w:drawing>
-              <wp:anchor distT="0" distB="0" distL="114300" distR="114300" simplePos="0" relativeHeight="251681792" behindDoc="0" locked="0" layoutInCell="1" allowOverlap="1" wp14:anchorId="6396E0EE" wp14:editId="2E3FE5CD">
+              <wp:anchor distT="0" distB="0" distL="114300" distR="114300" simplePos="0" relativeHeight="251681792" behindDoc="0" locked="0" layoutInCell="1" allowOverlap="1" wp14:anchorId="62B7C7F5" wp14:editId="3F7EF685">
                 <wp:simplePos x="0" y="0"/>
                 <wp:positionH relativeFrom="column">
                   <wp:posOffset>4288238</wp:posOffset>
@@ -2141,7 +3684,7 @@
         <mc:AlternateContent>
           <mc:Choice Requires="wpg">
             <w:drawing>
-              <wp:anchor distT="0" distB="0" distL="114300" distR="114300" simplePos="0" relativeHeight="251680768" behindDoc="0" locked="0" layoutInCell="1" allowOverlap="1" wp14:anchorId="645FAD0E" wp14:editId="457EEC25">
+              <wp:anchor distT="0" distB="0" distL="114300" distR="114300" simplePos="0" relativeHeight="251680768" behindDoc="0" locked="0" layoutInCell="1" allowOverlap="1" wp14:anchorId="04C4111B" wp14:editId="70D0E28A">
                 <wp:simplePos x="0" y="0"/>
                 <wp:positionH relativeFrom="column">
                   <wp:posOffset>7177405</wp:posOffset>
@@ -2309,8 +3852,8 @@
           </mc:Choice>
           <mc:Fallback>
             <w:pict>
-              <v:group id="Grupo 454" o:spid="_x0000_s1032" style="position:absolute;left:0;text-align:left;margin-left:565.15pt;margin-top:74.15pt;width:184.45pt;height:93.7pt;z-index:251680768;mso-width-relative:margin;mso-height-relative:margin" coordorigin="-8862,571" coordsize="23442,11904" o:gfxdata="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">
-                <v:oval id="Elipse 455" o:spid="_x0000_s1033" style="position:absolute;left:-8862;top:571;width:21916;height:9337;visibility:visible;mso-wrap-style:square;v-text-anchor:middle" o:gfxdata="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" fillcolor="#4f81bd [3204]" strokecolor="#243f60 [1604]" strokeweight="2pt">
+              <v:group id="Grupo 454" o:spid="_x0000_s1047" style="position:absolute;left:0;text-align:left;margin-left:565.15pt;margin-top:74.15pt;width:184.45pt;height:93.7pt;z-index:251680768;mso-width-relative:margin;mso-height-relative:margin" coordorigin="-8862,571" coordsize="23442,11904" o:gfxdata="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">
+                <v:oval id="Elipse 455" o:spid="_x0000_s1048" style="position:absolute;left:-8862;top:571;width:21916;height:9337;visibility:visible;mso-wrap-style:square;v-text-anchor:middle" o:gfxdata="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" fillcolor="#4f81bd [3204]" strokecolor="#243f60 [1604]" strokeweight="2pt">
                   <v:textbox>
                     <w:txbxContent>
                       <w:p>
@@ -2348,7 +3891,7 @@
                     </w:txbxContent>
                   </v:textbox>
                 </v:oval>
-                <v:shape id="Caixa de Texto 2" o:spid="_x0000_s1034" type="#_x0000_t202" style="position:absolute;left:669;top:9618;width:13911;height:2857;visibility:visible;mso-wrap-style:square;v-text-anchor:top" o:gfxdata="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" filled="f" stroked="f">
+                <v:shape id="Caixa de Texto 2" o:spid="_x0000_s1049" type="#_x0000_t202" style="position:absolute;left:669;top:9618;width:13911;height:2857;visibility:visible;mso-wrap-style:square;v-text-anchor:top" o:gfxdata="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" filled="f" stroked="f">
                   <v:textbox>
                     <w:txbxContent>
                       <w:p>
@@ -2396,202 +3939,7 @@
         <mc:AlternateContent>
           <mc:Choice Requires="wpg">
             <w:drawing>
-              <wp:anchor distT="0" distB="0" distL="114300" distR="114300" simplePos="0" relativeHeight="251665408" behindDoc="0" locked="0" layoutInCell="1" allowOverlap="1" wp14:anchorId="31361D29" wp14:editId="04097FF2">
-                <wp:simplePos x="0" y="0"/>
-                <wp:positionH relativeFrom="column">
-                  <wp:posOffset>-261620</wp:posOffset>
-                </wp:positionH>
-                <wp:positionV relativeFrom="paragraph">
-                  <wp:posOffset>743585</wp:posOffset>
-                </wp:positionV>
-                <wp:extent cx="1837690" cy="1313815"/>
-                <wp:effectExtent l="0" t="0" r="10160" b="635"/>
-                <wp:wrapNone/>
-                <wp:docPr id="11" name="Grupo 11"/>
-                <wp:cNvGraphicFramePr/>
-                <a:graphic xmlns:a="http://schemas.openxmlformats.org/drawingml/2006/main">
-                  <a:graphicData uri="http://schemas.microsoft.com/office/word/2010/wordprocessingGroup">
-                    <wpg:wgp>
-                      <wpg:cNvGrpSpPr/>
-                      <wpg:grpSpPr>
-                        <a:xfrm>
-                          <a:off x="0" y="0"/>
-                          <a:ext cx="1837690" cy="1313815"/>
-                          <a:chOff x="-295274" y="-1"/>
-                          <a:chExt cx="1838325" cy="1314450"/>
-                        </a:xfrm>
-                      </wpg:grpSpPr>
-                      <wps:wsp>
-                        <wps:cNvPr id="12" name="Elipse 12"/>
-                        <wps:cNvSpPr/>
-                        <wps:spPr>
-                          <a:xfrm>
-                            <a:off x="-295274" y="-1"/>
-                            <a:ext cx="1838325" cy="1114426"/>
-                          </a:xfrm>
-                          <a:prstGeom prst="ellipse">
-                            <a:avLst/>
-                          </a:prstGeom>
-                        </wps:spPr>
-                        <wps:style>
-                          <a:lnRef idx="2">
-                            <a:schemeClr val="accent1">
-                              <a:shade val="50000"/>
-                            </a:schemeClr>
-                          </a:lnRef>
-                          <a:fillRef idx="1">
-                            <a:schemeClr val="accent1"/>
-                          </a:fillRef>
-                          <a:effectRef idx="0">
-                            <a:schemeClr val="accent1"/>
-                          </a:effectRef>
-                          <a:fontRef idx="minor">
-                            <a:schemeClr val="lt1"/>
-                          </a:fontRef>
-                        </wps:style>
-                        <wps:txbx>
-                          <w:txbxContent>
-                            <w:p>
-                              <w:pPr>
-                                <w:jc w:val="center"/>
-                                <w:rPr>
-                                  <w:sz w:val="20"/>
-                                  <w:szCs w:val="20"/>
-                                </w:rPr>
-                              </w:pPr>
-                              <w:r>
-                                <w:rPr>
-                                  <w:sz w:val="20"/>
-                                  <w:szCs w:val="20"/>
-                                </w:rPr>
-                                <w:t>Divulgar Indicadores de Negócio para a unidade de aquisição</w:t>
-                              </w:r>
-                            </w:p>
-                          </w:txbxContent>
-                        </wps:txbx>
-                        <wps:bodyPr rot="0" spcFirstLastPara="0" vertOverflow="overflow" horzOverflow="overflow" vert="horz" wrap="square" lIns="91440" tIns="45720" rIns="91440" bIns="45720" numCol="1" spcCol="0" rtlCol="0" fromWordArt="0" anchor="ctr" anchorCtr="0" forceAA="0" compatLnSpc="1">
-                          <a:prstTxWarp prst="textNoShape">
-                            <a:avLst/>
-                          </a:prstTxWarp>
-                          <a:noAutofit/>
-                        </wps:bodyPr>
-                      </wps:wsp>
-                      <wps:wsp>
-                        <wps:cNvPr id="13" name="Caixa de Texto 2"/>
-                        <wps:cNvSpPr txBox="1">
-                          <a:spLocks noChangeArrowheads="1"/>
-                        </wps:cNvSpPr>
-                        <wps:spPr bwMode="auto">
-                          <a:xfrm>
-                            <a:off x="838670" y="1028699"/>
-                            <a:ext cx="628650" cy="285750"/>
-                          </a:xfrm>
-                          <a:prstGeom prst="rect">
-                            <a:avLst/>
-                          </a:prstGeom>
-                          <a:noFill/>
-                          <a:ln w="9525">
-                            <a:noFill/>
-                            <a:miter lim="800000"/>
-                            <a:headEnd/>
-                            <a:tailEnd/>
-                          </a:ln>
-                        </wps:spPr>
-                        <wps:txbx>
-                          <w:txbxContent>
-                            <w:p>
-                              <w:pPr>
-                                <w:rPr>
-                                  <w:sz w:val="20"/>
-                                  <w:szCs w:val="20"/>
-                                </w:rPr>
-                              </w:pPr>
-                              <w:r>
-                                <w:rPr>
-                                  <w:sz w:val="20"/>
-                                  <w:szCs w:val="20"/>
-                                </w:rPr>
-                                <w:t>[Valor]</w:t>
-                              </w:r>
-                            </w:p>
-                          </w:txbxContent>
-                        </wps:txbx>
-                        <wps:bodyPr rot="0" vert="horz" wrap="square" lIns="91440" tIns="45720" rIns="91440" bIns="45720" anchor="t" anchorCtr="0">
-                          <a:noAutofit/>
-                        </wps:bodyPr>
-                      </wps:wsp>
-                    </wpg:wgp>
-                  </a:graphicData>
-                </a:graphic>
-                <wp14:sizeRelH relativeFrom="margin">
-                  <wp14:pctWidth>0</wp14:pctWidth>
-                </wp14:sizeRelH>
-                <wp14:sizeRelV relativeFrom="margin">
-                  <wp14:pctHeight>0</wp14:pctHeight>
-                </wp14:sizeRelV>
-              </wp:anchor>
-            </w:drawing>
-          </mc:Choice>
-          <mc:Fallback>
-            <w:pict>
-              <v:group id="Grupo 11" o:spid="_x0000_s1035" style="position:absolute;left:0;text-align:left;margin-left:-20.6pt;margin-top:58.55pt;width:144.7pt;height:103.45pt;z-index:251665408;mso-width-relative:margin;mso-height-relative:margin" coordorigin="-2952" coordsize="18383,13144" o:gfxdata="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">
-                <v:oval id="Elipse 12" o:spid="_x0000_s1036" style="position:absolute;left:-2952;width:18382;height:11144;visibility:visible;mso-wrap-style:square;v-text-anchor:middle" o:gfxdata="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" fillcolor="#4f81bd [3204]" strokecolor="#243f60 [1604]" strokeweight="2pt">
-                  <v:textbox>
-                    <w:txbxContent>
-                      <w:p>
-                        <w:pPr>
-                          <w:jc w:val="center"/>
-                          <w:rPr>
-                            <w:sz w:val="20"/>
-                            <w:szCs w:val="20"/>
-                          </w:rPr>
-                        </w:pPr>
-                        <w:r>
-                          <w:rPr>
-                            <w:sz w:val="20"/>
-                            <w:szCs w:val="20"/>
-                          </w:rPr>
-                          <w:t>Divulgar Indicadores de Negócio para a unidade de aquisição</w:t>
-                        </w:r>
-                      </w:p>
-                    </w:txbxContent>
-                  </v:textbox>
-                </v:oval>
-                <v:shape id="Caixa de Texto 2" o:spid="_x0000_s1037" type="#_x0000_t202" style="position:absolute;left:8386;top:10286;width:6287;height:2858;visibility:visible;mso-wrap-style:square;v-text-anchor:top" o:gfxdata="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" filled="f" stroked="f">
-                  <v:textbox>
-                    <w:txbxContent>
-                      <w:p>
-                        <w:pPr>
-                          <w:rPr>
-                            <w:sz w:val="20"/>
-                            <w:szCs w:val="20"/>
-                          </w:rPr>
-                        </w:pPr>
-                        <w:r>
-                          <w:rPr>
-                            <w:sz w:val="20"/>
-                            <w:szCs w:val="20"/>
-                          </w:rPr>
-                          <w:t>[Valor]</w:t>
-                        </w:r>
-                      </w:p>
-                    </w:txbxContent>
-                  </v:textbox>
-                </v:shape>
-              </v:group>
-            </w:pict>
-          </mc:Fallback>
-        </mc:AlternateContent>
-      </w:r>
-      <w:r>
-        <w:rPr>
-          <w:noProof/>
-          <w:lang w:eastAsia="pt-BR"/>
-        </w:rPr>
-        <mc:AlternateContent>
-          <mc:Choice Requires="wpg">
-            <w:drawing>
-              <wp:anchor distT="0" distB="0" distL="114300" distR="114300" simplePos="0" relativeHeight="251667456" behindDoc="0" locked="0" layoutInCell="1" allowOverlap="1" wp14:anchorId="7B7E166A" wp14:editId="2F2EE6DB">
+              <wp:anchor distT="0" distB="0" distL="114300" distR="114300" simplePos="0" relativeHeight="251667456" behindDoc="0" locked="0" layoutInCell="1" allowOverlap="1" wp14:anchorId="188FCF02" wp14:editId="60053167">
                 <wp:simplePos x="0" y="0"/>
                 <wp:positionH relativeFrom="column">
                   <wp:posOffset>-328295</wp:posOffset>
@@ -2729,8 +4077,8 @@
           </mc:Choice>
           <mc:Fallback>
             <w:pict>
-              <v:group id="Grupo 14" o:spid="_x0000_s1038" style="position:absolute;left:0;text-align:left;margin-left:-25.85pt;margin-top:170.3pt;width:153.75pt;height:71.95pt;z-index:251667456;mso-width-relative:margin;mso-height-relative:margin" coordorigin="" coordsize="19526,9144" o:gfxdata="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">
-                <v:oval id="Elipse 15" o:spid="_x0000_s1039" style="position:absolute;width:15144;height:6286;visibility:visible;mso-wrap-style:square;v-text-anchor:middle" o:gfxdata="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" fillcolor="#4f81bd [3204]" strokecolor="#243f60 [1604]" strokeweight="2pt">
+              <v:group id="Grupo 14" o:spid="_x0000_s1050" style="position:absolute;left:0;text-align:left;margin-left:-25.85pt;margin-top:170.3pt;width:153.75pt;height:71.95pt;z-index:251667456;mso-width-relative:margin;mso-height-relative:margin" coordorigin="" coordsize="19526,9144" o:gfxdata="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">
+                <v:oval id="Elipse 15" o:spid="_x0000_s1051" style="position:absolute;width:15144;height:6286;visibility:visible;mso-wrap-style:square;v-text-anchor:middle" o:gfxdata="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" fillcolor="#4f81bd [3204]" strokecolor="#243f60 [1604]" strokeweight="2pt">
                   <v:textbox>
                     <w:txbxContent>
                       <w:p>
@@ -2752,7 +4100,7 @@
                     </w:txbxContent>
                   </v:textbox>
                 </v:oval>
-                <v:shape id="Caixa de Texto 2" o:spid="_x0000_s1040" type="#_x0000_t202" style="position:absolute;left:3524;top:6286;width:16002;height:2858;visibility:visible;mso-wrap-style:square;v-text-anchor:top" o:gfxdata="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" filled="f" stroked="f">
+                <v:shape id="Caixa de Texto 2" o:spid="_x0000_s1052" type="#_x0000_t202" style="position:absolute;left:3524;top:6286;width:16002;height:2858;visibility:visible;mso-wrap-style:square;v-text-anchor:top" o:gfxdata="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" filled="f" stroked="f">
                   <v:textbox>
                     <w:txbxContent>
                       <w:p>
@@ -2786,202 +4134,7 @@
         <mc:AlternateContent>
           <mc:Choice Requires="wpg">
             <w:drawing>
-              <wp:anchor distT="0" distB="0" distL="114300" distR="114300" simplePos="0" relativeHeight="251663360" behindDoc="0" locked="0" layoutInCell="1" allowOverlap="1" wp14:anchorId="355B2D43" wp14:editId="05E424AE">
-                <wp:simplePos x="0" y="0"/>
-                <wp:positionH relativeFrom="column">
-                  <wp:posOffset>1737995</wp:posOffset>
-                </wp:positionH>
-                <wp:positionV relativeFrom="paragraph">
-                  <wp:posOffset>916305</wp:posOffset>
-                </wp:positionV>
-                <wp:extent cx="1838325" cy="1085215"/>
-                <wp:effectExtent l="0" t="0" r="28575" b="635"/>
-                <wp:wrapNone/>
-                <wp:docPr id="8" name="Grupo 8"/>
-                <wp:cNvGraphicFramePr/>
-                <a:graphic xmlns:a="http://schemas.openxmlformats.org/drawingml/2006/main">
-                  <a:graphicData uri="http://schemas.microsoft.com/office/word/2010/wordprocessingGroup">
-                    <wpg:wgp>
-                      <wpg:cNvGrpSpPr/>
-                      <wpg:grpSpPr>
-                        <a:xfrm>
-                          <a:off x="0" y="0"/>
-                          <a:ext cx="1838325" cy="1085215"/>
-                          <a:chOff x="-1404637" y="57150"/>
-                          <a:chExt cx="2277730" cy="1085362"/>
-                        </a:xfrm>
-                      </wpg:grpSpPr>
-                      <wps:wsp>
-                        <wps:cNvPr id="9" name="Elipse 9"/>
-                        <wps:cNvSpPr/>
-                        <wps:spPr>
-                          <a:xfrm>
-                            <a:off x="-1404637" y="57150"/>
-                            <a:ext cx="2277730" cy="885825"/>
-                          </a:xfrm>
-                          <a:prstGeom prst="ellipse">
-                            <a:avLst/>
-                          </a:prstGeom>
-                        </wps:spPr>
-                        <wps:style>
-                          <a:lnRef idx="2">
-                            <a:schemeClr val="accent1">
-                              <a:shade val="50000"/>
-                            </a:schemeClr>
-                          </a:lnRef>
-                          <a:fillRef idx="1">
-                            <a:schemeClr val="accent1"/>
-                          </a:fillRef>
-                          <a:effectRef idx="0">
-                            <a:schemeClr val="accent1"/>
-                          </a:effectRef>
-                          <a:fontRef idx="minor">
-                            <a:schemeClr val="lt1"/>
-                          </a:fontRef>
-                        </wps:style>
-                        <wps:txbx>
-                          <w:txbxContent>
-                            <w:p>
-                              <w:pPr>
-                                <w:jc w:val="center"/>
-                                <w:rPr>
-                                  <w:sz w:val="20"/>
-                                  <w:szCs w:val="20"/>
-                                </w:rPr>
-                              </w:pPr>
-                              <w:r>
-                                <w:rPr>
-                                  <w:sz w:val="20"/>
-                                  <w:szCs w:val="20"/>
-                                </w:rPr>
-                                <w:t>Demonstrar que atende à Lei de Licitações 8.666/90</w:t>
-                              </w:r>
-                            </w:p>
-                          </w:txbxContent>
-                        </wps:txbx>
-                        <wps:bodyPr rot="0" spcFirstLastPara="0" vertOverflow="overflow" horzOverflow="overflow" vert="horz" wrap="square" lIns="91440" tIns="45720" rIns="91440" bIns="45720" numCol="1" spcCol="0" rtlCol="0" fromWordArt="0" anchor="ctr" anchorCtr="0" forceAA="0" compatLnSpc="1">
-                          <a:prstTxWarp prst="textNoShape">
-                            <a:avLst/>
-                          </a:prstTxWarp>
-                          <a:noAutofit/>
-                        </wps:bodyPr>
-                      </wps:wsp>
-                      <wps:wsp>
-                        <wps:cNvPr id="10" name="Caixa de Texto 2"/>
-                        <wps:cNvSpPr txBox="1">
-                          <a:spLocks noChangeArrowheads="1"/>
-                        </wps:cNvSpPr>
-                        <wps:spPr bwMode="auto">
-                          <a:xfrm>
-                            <a:off x="-23838" y="856762"/>
-                            <a:ext cx="743508" cy="285750"/>
-                          </a:xfrm>
-                          <a:prstGeom prst="rect">
-                            <a:avLst/>
-                          </a:prstGeom>
-                          <a:noFill/>
-                          <a:ln w="9525">
-                            <a:noFill/>
-                            <a:miter lim="800000"/>
-                            <a:headEnd/>
-                            <a:tailEnd/>
-                          </a:ln>
-                        </wps:spPr>
-                        <wps:txbx>
-                          <w:txbxContent>
-                            <w:p>
-                              <w:pPr>
-                                <w:rPr>
-                                  <w:sz w:val="20"/>
-                                  <w:szCs w:val="20"/>
-                                </w:rPr>
-                              </w:pPr>
-                              <w:r>
-                                <w:rPr>
-                                  <w:sz w:val="20"/>
-                                  <w:szCs w:val="20"/>
-                                </w:rPr>
-                                <w:t>[Valor]</w:t>
-                              </w:r>
-                            </w:p>
-                          </w:txbxContent>
-                        </wps:txbx>
-                        <wps:bodyPr rot="0" vert="horz" wrap="square" lIns="91440" tIns="45720" rIns="91440" bIns="45720" anchor="t" anchorCtr="0">
-                          <a:noAutofit/>
-                        </wps:bodyPr>
-                      </wps:wsp>
-                    </wpg:wgp>
-                  </a:graphicData>
-                </a:graphic>
-                <wp14:sizeRelH relativeFrom="margin">
-                  <wp14:pctWidth>0</wp14:pctWidth>
-                </wp14:sizeRelH>
-                <wp14:sizeRelV relativeFrom="margin">
-                  <wp14:pctHeight>0</wp14:pctHeight>
-                </wp14:sizeRelV>
-              </wp:anchor>
-            </w:drawing>
-          </mc:Choice>
-          <mc:Fallback>
-            <w:pict>
-              <v:group id="Grupo 8" o:spid="_x0000_s1041" style="position:absolute;left:0;text-align:left;margin-left:136.85pt;margin-top:72.15pt;width:144.75pt;height:85.45pt;z-index:251663360;mso-width-relative:margin;mso-height-relative:margin" coordorigin="-14046,571" coordsize="22777,10853" o:gfxdata="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">
-                <v:oval id="Elipse 9" o:spid="_x0000_s1042" style="position:absolute;left:-14046;top:571;width:22776;height:8858;visibility:visible;mso-wrap-style:square;v-text-anchor:middle" o:gfxdata="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" fillcolor="#4f81bd [3204]" strokecolor="#243f60 [1604]" strokeweight="2pt">
-                  <v:textbox>
-                    <w:txbxContent>
-                      <w:p>
-                        <w:pPr>
-                          <w:jc w:val="center"/>
-                          <w:rPr>
-                            <w:sz w:val="20"/>
-                            <w:szCs w:val="20"/>
-                          </w:rPr>
-                        </w:pPr>
-                        <w:r>
-                          <w:rPr>
-                            <w:sz w:val="20"/>
-                            <w:szCs w:val="20"/>
-                          </w:rPr>
-                          <w:t>Demonstrar que atende à Lei de Licitações 8.666/90</w:t>
-                        </w:r>
-                      </w:p>
-                    </w:txbxContent>
-                  </v:textbox>
-                </v:oval>
-                <v:shape id="Caixa de Texto 2" o:spid="_x0000_s1043" type="#_x0000_t202" style="position:absolute;left:-238;top:8567;width:7434;height:2858;visibility:visible;mso-wrap-style:square;v-text-anchor:top" o:gfxdata="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" filled="f" stroked="f">
-                  <v:textbox>
-                    <w:txbxContent>
-                      <w:p>
-                        <w:pPr>
-                          <w:rPr>
-                            <w:sz w:val="20"/>
-                            <w:szCs w:val="20"/>
-                          </w:rPr>
-                        </w:pPr>
-                        <w:r>
-                          <w:rPr>
-                            <w:sz w:val="20"/>
-                            <w:szCs w:val="20"/>
-                          </w:rPr>
-                          <w:t>[Valor]</w:t>
-                        </w:r>
-                      </w:p>
-                    </w:txbxContent>
-                  </v:textbox>
-                </v:shape>
-              </v:group>
-            </w:pict>
-          </mc:Fallback>
-        </mc:AlternateContent>
-      </w:r>
-      <w:r>
-        <w:rPr>
-          <w:noProof/>
-          <w:lang w:eastAsia="pt-BR"/>
-        </w:rPr>
-        <mc:AlternateContent>
-          <mc:Choice Requires="wpg">
-            <w:drawing>
-              <wp:anchor distT="0" distB="0" distL="114300" distR="114300" simplePos="0" relativeHeight="251669504" behindDoc="0" locked="0" layoutInCell="1" allowOverlap="1" wp14:anchorId="1C5FE9AD" wp14:editId="269449BF">
+              <wp:anchor distT="0" distB="0" distL="114300" distR="114300" simplePos="0" relativeHeight="251669504" behindDoc="0" locked="0" layoutInCell="1" allowOverlap="1" wp14:anchorId="424526AB" wp14:editId="71E93753">
                 <wp:simplePos x="0" y="0"/>
                 <wp:positionH relativeFrom="column">
                   <wp:posOffset>3691255</wp:posOffset>
@@ -3119,8 +4272,8 @@
           </mc:Choice>
           <mc:Fallback>
             <w:pict>
-              <v:group id="Grupo 22" o:spid="_x0000_s1044" style="position:absolute;left:0;text-align:left;margin-left:290.65pt;margin-top:69.95pt;width:117pt;height:92.25pt;z-index:251669504;mso-width-relative:margin;mso-height-relative:margin" coordorigin="-2952,571" coordsize="14859,11715" o:gfxdata="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">
-                <v:oval id="Elipse 23" o:spid="_x0000_s1045" style="position:absolute;left:-2952;top:571;width:14858;height:9430;visibility:visible;mso-wrap-style:square;v-text-anchor:middle" o:gfxdata="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" fillcolor="#4f81bd [3204]" strokecolor="#243f60 [1604]" strokeweight="2pt">
+              <v:group id="Grupo 22" o:spid="_x0000_s1053" style="position:absolute;left:0;text-align:left;margin-left:290.65pt;margin-top:69.95pt;width:117pt;height:92.25pt;z-index:251669504;mso-width-relative:margin;mso-height-relative:margin" coordorigin="-2952,571" coordsize="14859,11715" o:gfxdata="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">
+                <v:oval id="Elipse 23" o:spid="_x0000_s1054" style="position:absolute;left:-2952;top:571;width:14858;height:9430;visibility:visible;mso-wrap-style:square;v-text-anchor:middle" o:gfxdata="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" fillcolor="#4f81bd [3204]" strokecolor="#243f60 [1604]" strokeweight="2pt">
                   <v:textbox>
                     <w:txbxContent>
                       <w:p>
@@ -3142,7 +4295,7 @@
                     </w:txbxContent>
                   </v:textbox>
                 </v:oval>
-                <v:shape id="Caixa de Texto 2" o:spid="_x0000_s1046" type="#_x0000_t202" style="position:absolute;left:3619;top:9429;width:7811;height:2858;visibility:visible;mso-wrap-style:square;v-text-anchor:top" o:gfxdata="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" filled="f" stroked="f">
+                <v:shape id="Caixa de Texto 2" o:spid="_x0000_s1055" type="#_x0000_t202" style="position:absolute;left:3619;top:9429;width:7811;height:2858;visibility:visible;mso-wrap-style:square;v-text-anchor:top" o:gfxdata="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" filled="f" stroked="f">
                   <v:textbox>
                     <w:txbxContent>
                       <w:p>
@@ -3176,7 +4329,7 @@
         <mc:AlternateContent>
           <mc:Choice Requires="wpg">
             <w:drawing>
-              <wp:anchor distT="0" distB="0" distL="114300" distR="114300" simplePos="0" relativeHeight="251676672" behindDoc="0" locked="0" layoutInCell="1" allowOverlap="1" wp14:anchorId="2EA28D8D" wp14:editId="2D1D2C58">
+              <wp:anchor distT="0" distB="0" distL="114300" distR="114300" simplePos="0" relativeHeight="251676672" behindDoc="0" locked="0" layoutInCell="1" allowOverlap="1" wp14:anchorId="1AFC56C1" wp14:editId="5D98D74B">
                 <wp:simplePos x="0" y="0"/>
                 <wp:positionH relativeFrom="column">
                   <wp:posOffset>3452495</wp:posOffset>
@@ -3398,9 +4551,9 @@
           </mc:Choice>
           <mc:Fallback>
             <w:pict>
-              <v:group id="Grupo 453" o:spid="_x0000_s1047" style="position:absolute;left:0;text-align:left;margin-left:271.85pt;margin-top:178.45pt;width:195pt;height:83.95pt;z-index:251676672" coordsize="24765,10661" o:gfxdata="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">
-                <v:group id="Grupo 28" o:spid="_x0000_s1048" style="position:absolute;left:6477;width:18288;height:10661" coordorigin="-2952,571" coordsize="18288,10668" o:gfxdata="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">
-                  <v:oval id="Elipse 29" o:spid="_x0000_s1049" style="position:absolute;left:-2952;top:571;width:18287;height:8577;visibility:visible;mso-wrap-style:square;v-text-anchor:middle" o:gfxdata="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" fillcolor="#4f81bd [3204]" strokecolor="#243f60 [1604]" strokeweight="2pt">
+              <v:group id="Grupo 453" o:spid="_x0000_s1056" style="position:absolute;left:0;text-align:left;margin-left:271.85pt;margin-top:178.45pt;width:195pt;height:83.95pt;z-index:251676672" coordsize="24765,10661" o:gfxdata="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">
+                <v:group id="Grupo 28" o:spid="_x0000_s1057" style="position:absolute;left:6477;width:18288;height:10661" coordorigin="-2952,571" coordsize="18288,10668" o:gfxdata="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">
+                  <v:oval id="Elipse 29" o:spid="_x0000_s1058" style="position:absolute;left:-2952;top:571;width:18287;height:8577;visibility:visible;mso-wrap-style:square;v-text-anchor:middle" o:gfxdata="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" fillcolor="#4f81bd [3204]" strokecolor="#243f60 [1604]" strokeweight="2pt">
                     <v:textbox>
                       <w:txbxContent>
                         <w:p>
@@ -3422,7 +4575,7 @@
                       </w:txbxContent>
                     </v:textbox>
                   </v:oval>
-                  <v:shape id="Caixa de Texto 2" o:spid="_x0000_s1050" type="#_x0000_t202" style="position:absolute;left:8190;top:8382;width:5621;height:2857;visibility:visible;mso-wrap-style:square;v-text-anchor:top" o:gfxdata="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" filled="f" stroked="f">
+                  <v:shape id="Caixa de Texto 2" o:spid="_x0000_s1059" type="#_x0000_t202" style="position:absolute;left:8190;top:8382;width:5621;height:2857;visibility:visible;mso-wrap-style:square;v-text-anchor:top" o:gfxdata="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" filled="f" stroked="f">
                     <v:textbox>
                       <w:txbxContent>
                         <w:p>
@@ -3444,8 +4597,8 @@
                     </v:textbox>
                   </v:shape>
                 </v:group>
-                <v:group id="Grupo 449" o:spid="_x0000_s1051" style="position:absolute;top:4000;width:6477;height:4191" coordsize="6477,4191" o:gfxdata="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">
-                  <v:shape id="Caixa de Texto 2" o:spid="_x0000_s1052" type="#_x0000_t202" style="position:absolute;width:3619;height:4191;visibility:visible;mso-wrap-style:square;v-text-anchor:top" o:gfxdata="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" filled="f" stroked="f">
+                <v:group id="Grupo 449" o:spid="_x0000_s1060" style="position:absolute;top:4000;width:6477;height:4191" coordsize="6477,4191" o:gfxdata="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">
+                  <v:shape id="Caixa de Texto 2" o:spid="_x0000_s1061" type="#_x0000_t202" style="position:absolute;width:3619;height:4191;visibility:visible;mso-wrap-style:square;v-text-anchor:top" o:gfxdata="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" filled="f" stroked="f">
                     <v:textbox style="mso-fit-shape-to-text:t">
                       <w:txbxContent>
                         <w:p>
@@ -3456,11 +4609,7 @@
                       </w:txbxContent>
                     </v:textbox>
                   </v:shape>
-                  <v:shapetype id="_x0000_t32" coordsize="21600,21600" o:spt="32" o:oned="t" path="m,l21600,21600e" filled="f">
-                    <v:path arrowok="t" fillok="f" o:connecttype="none"/>
-                    <o:lock v:ext="edit" shapetype="t"/>
-                  </v:shapetype>
-                  <v:shape id="Conector de seta reta 448" o:spid="_x0000_s1053" type="#_x0000_t32" style="position:absolute;left:2381;top:762;width:4096;height:571;flip:y;visibility:visible;mso-wrap-style:square" o:connectortype="straight" o:gfxdata="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" strokecolor="#4579b8 [3044]">
+                  <v:shape id="Conector de seta reta 448" o:spid="_x0000_s1062" type="#_x0000_t32" style="position:absolute;left:2381;top:762;width:4096;height:571;flip:y;visibility:visible;mso-wrap-style:square" o:connectortype="straight" o:gfxdata="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" strokecolor="#4579b8 [3044]">
                     <v:stroke dashstyle="3 1" endarrow="open"/>
                   </v:shape>
                 </v:group>
@@ -3477,7 +4626,7 @@
         <mc:AlternateContent>
           <mc:Choice Requires="wpg">
             <w:drawing>
-              <wp:anchor distT="0" distB="0" distL="114300" distR="114300" simplePos="0" relativeHeight="251678720" behindDoc="0" locked="0" layoutInCell="1" allowOverlap="1" wp14:anchorId="533B08CE" wp14:editId="1ACDA2B3">
+              <wp:anchor distT="0" distB="0" distL="114300" distR="114300" simplePos="0" relativeHeight="251678720" behindDoc="0" locked="0" layoutInCell="1" allowOverlap="1" wp14:anchorId="7777092A" wp14:editId="2CA79050">
                 <wp:simplePos x="0" y="0"/>
                 <wp:positionH relativeFrom="column">
                   <wp:posOffset>6282055</wp:posOffset>
@@ -3623,8 +4772,8 @@
           </mc:Choice>
           <mc:Fallback>
             <w:pict>
-              <v:group id="Grupo 450" o:spid="_x0000_s1054" style="position:absolute;left:0;text-align:left;margin-left:494.65pt;margin-top:178.55pt;width:167.25pt;height:90pt;z-index:251678720;mso-width-relative:margin;mso-height-relative:margin" coordorigin="-14046,571" coordsize="26321,11431" o:gfxdata="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">
-                <v:oval id="Elipse 451" o:spid="_x0000_s1055" style="position:absolute;left:-14046;top:571;width:25019;height:8574;visibility:visible;mso-wrap-style:square;v-text-anchor:middle" o:gfxdata="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" fillcolor="#4f81bd [3204]" strokecolor="#243f60 [1604]" strokeweight="2pt">
+              <v:group id="Grupo 450" o:spid="_x0000_s1063" style="position:absolute;left:0;text-align:left;margin-left:494.65pt;margin-top:178.55pt;width:167.25pt;height:90pt;z-index:251678720;mso-width-relative:margin;mso-height-relative:margin" coordorigin="-14046,571" coordsize="26321,11431" o:gfxdata="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">
+                <v:oval id="Elipse 451" o:spid="_x0000_s1064" style="position:absolute;left:-14046;top:571;width:25019;height:8574;visibility:visible;mso-wrap-style:square;v-text-anchor:middle" o:gfxdata="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" fillcolor="#4f81bd [3204]" strokecolor="#243f60 [1604]" strokeweight="2pt">
                   <v:textbox>
                     <w:txbxContent>
                       <w:p>
@@ -3646,7 +4795,7 @@
                     </w:txbxContent>
                   </v:textbox>
                 </v:oval>
-                <v:shape id="Caixa de Texto 2" o:spid="_x0000_s1056" type="#_x0000_t202" style="position:absolute;left:-6021;top:9145;width:18296;height:2858;visibility:visible;mso-wrap-style:square;v-text-anchor:top" o:gfxdata="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" filled="f" stroked="f">
+                <v:shape id="Caixa de Texto 2" o:spid="_x0000_s1065" type="#_x0000_t202" style="position:absolute;left:-6021;top:9145;width:18296;height:2858;visibility:visible;mso-wrap-style:square;v-text-anchor:top" o:gfxdata="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" filled="f" stroked="f">
                   <v:textbox>
                     <w:txbxContent>
                       <w:p>
@@ -3683,6 +4832,8 @@
       <w:r>
         <w:tab/>
       </w:r>
+      <w:bookmarkStart w:id="0" w:name="_GoBack"/>
+      <w:bookmarkEnd w:id="0"/>
     </w:p>
     <w:p>
       <w:pPr>
@@ -3706,8 +4857,22 @@
       </w:r>
     </w:p>
     <w:p>
+      <w:pPr>
+        <w:sectPr>
+          <w:pgSz w:w="11906" w:h="16838"/>
+          <w:pgMar w:top="1417" w:right="1701" w:bottom="1417" w:left="1701" w:header="708" w:footer="708" w:gutter="0"/>
+          <w:cols w:space="708"/>
+          <w:docGrid w:linePitch="360"/>
+        </w:sectPr>
+      </w:pPr>
+    </w:p>
+    <w:p>
       <w:r>
+        <w:lastRenderedPageBreak/>
         <w:t>Alexander Inácio</w:t>
+      </w:r>
+      <w:r>
+        <w:t xml:space="preserve"> Batista</w:t>
       </w:r>
     </w:p>
     <w:p>
@@ -3722,6 +4887,7 @@
     </w:p>
     <w:p>
       <w:r>
+        <w:lastRenderedPageBreak/>
         <w:t>Sandro Veras</w:t>
       </w:r>
     </w:p>
@@ -3735,9 +4901,21 @@
       </w:r>
       <w:proofErr w:type="spellEnd"/>
     </w:p>
+    <w:p>
+      <w:pPr>
+        <w:sectPr>
+          <w:type w:val="continuous"/>
+          <w:pgSz w:w="11906" w:h="16838"/>
+          <w:pgMar w:top="1417" w:right="1701" w:bottom="1417" w:left="1701" w:header="708" w:footer="708" w:gutter="0"/>
+          <w:cols w:num="2" w:space="708"/>
+          <w:docGrid w:linePitch="360"/>
+        </w:sectPr>
+      </w:pPr>
+    </w:p>
     <w:p/>
     <w:p/>
     <w:sectPr>
+      <w:type w:val="continuous"/>
       <w:pgSz w:w="11906" w:h="16838"/>
       <w:pgMar w:top="1417" w:right="1701" w:bottom="1417" w:left="1701" w:header="708" w:footer="708" w:gutter="0"/>
       <w:cols w:space="708"/>
@@ -3902,7 +5080,7 @@
                               <w:sz w:val="26"/>
                               <w:szCs w:val="26"/>
                             </w:rPr>
-                            <w:t>2</w:t>
+                            <w:t>3</w:t>
                           </w:r>
                           <w:r>
                             <w:rPr>
@@ -3939,7 +5117,7 @@
               <v:stroke joinstyle="miter"/>
               <v:path gradientshapeok="t" o:connecttype="rect"/>
             </v:shapetype>
-            <v:shape id="Caixa de Texto 49" o:spid="_x0000_s1057" type="#_x0000_t202" style="position:absolute;left:0;text-align:left;margin-left:0;margin-top:0;width:30.6pt;height:24.65pt;z-index:251659264;visibility:visible;mso-wrap-style:square;mso-width-percent:50;mso-height-percent:50;mso-left-percent:910;mso-top-percent:930;mso-wrap-distance-left:9pt;mso-wrap-distance-top:0;mso-wrap-distance-right:9pt;mso-wrap-distance-bottom:0;mso-position-horizontal-relative:page;mso-position-vertical-relative:page;mso-width-percent:50;mso-height-percent:50;mso-left-percent:910;mso-top-percent:930;mso-width-relative:page;mso-height-relative:page;v-text-anchor:middle" o:gfxdata="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" fillcolor="white [3201]" stroked="f" strokeweight=".5pt">
+            <v:shape id="Caixa de Texto 49" o:spid="_x0000_s1066" type="#_x0000_t202" style="position:absolute;left:0;text-align:left;margin-left:0;margin-top:0;width:30.6pt;height:24.65pt;z-index:251659264;visibility:visible;mso-wrap-style:square;mso-width-percent:50;mso-height-percent:50;mso-left-percent:910;mso-top-percent:930;mso-wrap-distance-left:9pt;mso-wrap-distance-top:0;mso-wrap-distance-right:9pt;mso-wrap-distance-bottom:0;mso-position-horizontal-relative:page;mso-position-vertical-relative:page;mso-width-percent:50;mso-height-percent:50;mso-left-percent:910;mso-top-percent:930;mso-width-relative:page;mso-height-relative:page;v-text-anchor:middle" o:gfxdata="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" fillcolor="white [3201]" stroked="f" strokeweight=".5pt">
               <v:textbox style="mso-fit-shape-to-text:t" inset="0,,0">
                 <w:txbxContent>
                   <w:p>
@@ -3983,7 +5161,7 @@
                         <w:sz w:val="26"/>
                         <w:szCs w:val="26"/>
                       </w:rPr>
-                      <w:t>2</w:t>
+                      <w:t>3</w:t>
                     </w:r>
                     <w:r>
                       <w:rPr>
@@ -5662,7 +6840,7 @@
 </file>
 
 <file path=customXml/itemProps1.xml><?xml version="1.0" encoding="utf-8"?>
-<ds:datastoreItem xmlns:ds="http://schemas.openxmlformats.org/officeDocument/2006/customXml" ds:itemID="{5BA76F8C-C700-4A11-BA99-0070B480E987}">
+<ds:datastoreItem xmlns:ds="http://schemas.openxmlformats.org/officeDocument/2006/customXml" ds:itemID="{3F906F8D-9ED1-4526-A48B-AC7FE9F25BA7}">
   <ds:schemaRefs>
     <ds:schemaRef ds:uri="http://schemas.openxmlformats.org/officeDocument/2006/bibliography"/>
   </ds:schemaRefs>

</xml_diff>